<commit_message>
thay đổi báo cáo
</commit_message>
<xml_diff>
--- a/docs/Báo cáo.docx
+++ b/docs/Báo cáo.docx
@@ -1,6 +1,6 @@
 
 <file path=word/document.xml><?xml version="1.0" encoding="utf-8"?>
-<w:document xmlns:wpc="http://schemas.microsoft.com/office/word/2010/wordprocessingCanvas" xmlns:cx="http://schemas.microsoft.com/office/drawing/2014/chartex" xmlns:cx1="http://schemas.microsoft.com/office/drawing/2015/9/8/chartex" xmlns:cx2="http://schemas.microsoft.com/office/drawing/2015/10/21/chartex" xmlns:cx3="http://schemas.microsoft.com/office/drawing/2016/5/9/chartex" xmlns:cx4="http://schemas.microsoft.com/office/drawing/2016/5/10/chartex" xmlns:cx5="http://schemas.microsoft.com/office/drawing/2016/5/11/chartex" xmlns:cx6="http://schemas.microsoft.com/office/drawing/2016/5/12/chartex" xmlns:cx7="http://schemas.microsoft.com/office/drawing/2016/5/13/chartex" xmlns:cx8="http://schemas.microsoft.com/office/drawing/2016/5/14/chartex" xmlns:mc="http://schemas.openxmlformats.org/markup-compatibility/2006" xmlns:aink="http://schemas.microsoft.com/office/drawing/2016/ink" xmlns:am3d="http://schemas.microsoft.com/office/drawing/2017/model3d" xmlns:o="urn:schemas-microsoft-com:office:office" xmlns:r="http://schemas.openxmlformats.org/officeDocument/2006/relationships" xmlns:m="http://schemas.openxmlformats.org/officeDocument/2006/math" xmlns:v="urn:schemas-microsoft-com:vml" xmlns:wp14="http://schemas.microsoft.com/office/word/2010/wordprocessingDrawing" xmlns:wp="http://schemas.openxmlformats.org/drawingml/2006/wordprocessingDrawing" xmlns:w10="urn:schemas-microsoft-com:office:word" xmlns:w="http://schemas.openxmlformats.org/wordprocessingml/2006/main" xmlns:w14="http://schemas.microsoft.com/office/word/2010/wordml" xmlns:w15="http://schemas.microsoft.com/office/word/2012/wordml" xmlns:w16cex="http://schemas.microsoft.com/office/word/2018/wordml/cex" xmlns:w16cid="http://schemas.microsoft.com/office/word/2016/wordml/cid" xmlns:w16="http://schemas.microsoft.com/office/word/2018/wordml" xmlns:w16sdtdh="http://schemas.microsoft.com/office/word/2020/wordml/sdtdatahash" xmlns:w16se="http://schemas.microsoft.com/office/word/2015/wordml/symex" xmlns:wpg="http://schemas.microsoft.com/office/word/2010/wordprocessingGroup" xmlns:wpi="http://schemas.microsoft.com/office/word/2010/wordprocessingInk" xmlns:wne="http://schemas.microsoft.com/office/word/2006/wordml" xmlns:wps="http://schemas.microsoft.com/office/word/2010/wordprocessingShape" mc:Ignorable="w14 w15 w16se w16cid w16 w16cex w16sdtdh wp14">
+<w:document xmlns:wpc="http://schemas.microsoft.com/office/word/2010/wordprocessingCanvas" xmlns:cx="http://schemas.microsoft.com/office/drawing/2014/chartex" xmlns:cx1="http://schemas.microsoft.com/office/drawing/2015/9/8/chartex" xmlns:cx2="http://schemas.microsoft.com/office/drawing/2015/10/21/chartex" xmlns:cx3="http://schemas.microsoft.com/office/drawing/2016/5/9/chartex" xmlns:cx4="http://schemas.microsoft.com/office/drawing/2016/5/10/chartex" xmlns:cx5="http://schemas.microsoft.com/office/drawing/2016/5/11/chartex" xmlns:cx6="http://schemas.microsoft.com/office/drawing/2016/5/12/chartex" xmlns:cx7="http://schemas.microsoft.com/office/drawing/2016/5/13/chartex" xmlns:cx8="http://schemas.microsoft.com/office/drawing/2016/5/14/chartex" xmlns:mc="http://schemas.openxmlformats.org/markup-compatibility/2006" xmlns:aink="http://schemas.microsoft.com/office/drawing/2016/ink" xmlns:am3d="http://schemas.microsoft.com/office/drawing/2017/model3d" xmlns:o="urn:schemas-microsoft-com:office:office" xmlns:oel="http://schemas.microsoft.com/office/2019/extlst" xmlns:r="http://schemas.openxmlformats.org/officeDocument/2006/relationships" xmlns:m="http://schemas.openxmlformats.org/officeDocument/2006/math" xmlns:v="urn:schemas-microsoft-com:vml" xmlns:wp14="http://schemas.microsoft.com/office/word/2010/wordprocessingDrawing" xmlns:wp="http://schemas.openxmlformats.org/drawingml/2006/wordprocessingDrawing" xmlns:w10="urn:schemas-microsoft-com:office:word" xmlns:w="http://schemas.openxmlformats.org/wordprocessingml/2006/main" xmlns:w14="http://schemas.microsoft.com/office/word/2010/wordml" xmlns:w15="http://schemas.microsoft.com/office/word/2012/wordml" xmlns:w16cex="http://schemas.microsoft.com/office/word/2018/wordml/cex" xmlns:w16cid="http://schemas.microsoft.com/office/word/2016/wordml/cid" xmlns:w16="http://schemas.microsoft.com/office/word/2018/wordml" xmlns:w16sdtdh="http://schemas.microsoft.com/office/word/2020/wordml/sdtdatahash" xmlns:w16se="http://schemas.microsoft.com/office/word/2015/wordml/symex" xmlns:wpg="http://schemas.microsoft.com/office/word/2010/wordprocessingGroup" xmlns:wpi="http://schemas.microsoft.com/office/word/2010/wordprocessingInk" xmlns:wne="http://schemas.microsoft.com/office/word/2006/wordml" xmlns:wps="http://schemas.microsoft.com/office/word/2010/wordprocessingShape" mc:Ignorable="w14 w15 w16se w16cid w16 w16cex w16sdtdh wp14">
   <w:body>
     <w:p>
       <w:pPr>
@@ -634,7 +634,7 @@
     </w:p>
     <w:p>
       <w:pPr>
-        <w:pStyle w:val="Heading1"/>
+        <w:pStyle w:val="u1"/>
       </w:pPr>
       <w:r>
         <w:lastRenderedPageBreak/>
@@ -982,17 +982,88 @@
         <w:rPr>
           <w:lang w:val="vi-VN"/>
         </w:rPr>
-        <w:t xml:space="preserve"> tập trung trình bày ba nội dung chính: (1) Quy trình áp dụng xây dựng hệ thống, (2) Thiết lập…, (3) Đánh giá…</w:t>
-      </w:r>
-    </w:p>
-    <w:p>
-      <w:pPr>
-        <w:spacing w:after="160" w:line="259" w:lineRule="auto"/>
-        <w:jc w:val="left"/>
-        <w:rPr>
-          <w:lang w:val="vi-VN"/>
-        </w:rPr>
-      </w:pPr>
+        <w:t xml:space="preserve"> tập trung trình bày ba nội dung chính: </w:t>
+      </w:r>
+    </w:p>
+    <w:p>
+      <w:pPr>
+        <w:pStyle w:val="-G1"/>
+        <w:rPr>
+          <w:lang w:val="vi-VN"/>
+        </w:rPr>
+      </w:pPr>
+      <w:r>
+        <w:t>Khởi tạo.</w:t>
+      </w:r>
+    </w:p>
+    <w:p>
+      <w:pPr>
+        <w:pStyle w:val="-G1"/>
+        <w:rPr>
+          <w:lang w:val="vi-VN"/>
+        </w:rPr>
+      </w:pPr>
+      <w:r>
+        <w:t>Vòng lặp game.</w:t>
+      </w:r>
+    </w:p>
+    <w:p>
+      <w:pPr>
+        <w:pStyle w:val="-G1"/>
+        <w:rPr>
+          <w:lang w:val="vi-VN"/>
+        </w:rPr>
+      </w:pPr>
+      <w:r>
+        <w:t>Người chơi</w:t>
+      </w:r>
+    </w:p>
+    <w:p>
+      <w:pPr>
+        <w:pStyle w:val="-G1"/>
+        <w:rPr>
+          <w:lang w:val="vi-VN"/>
+        </w:rPr>
+      </w:pPr>
+      <w:r>
+        <w:t>Vật cản</w:t>
+      </w:r>
+    </w:p>
+    <w:p>
+      <w:pPr>
+        <w:pStyle w:val="-G1"/>
+        <w:rPr>
+          <w:lang w:val="vi-VN"/>
+        </w:rPr>
+      </w:pPr>
+      <w:r>
+        <w:t>NPC</w:t>
+      </w:r>
+    </w:p>
+    <w:p>
+      <w:pPr>
+        <w:pStyle w:val="-G1"/>
+        <w:rPr>
+          <w:lang w:val="vi-VN"/>
+        </w:rPr>
+      </w:pPr>
+      <w:r>
+        <w:t>Viên đạn</w:t>
+      </w:r>
+    </w:p>
+    <w:p>
+      <w:pPr>
+        <w:pStyle w:val="-G1"/>
+        <w:rPr>
+          <w:lang w:val="vi-VN"/>
+        </w:rPr>
+      </w:pPr>
+      <w:r>
+        <w:rPr>
+          <w:lang w:val="vi-VN"/>
+        </w:rPr>
+        <w:t>Sơ đồ trạng thái tổng hợp</w:t>
+      </w:r>
       <w:r>
         <w:rPr>
           <w:lang w:val="vi-VN"/>
@@ -1002,7 +1073,7 @@
     </w:p>
     <w:p>
       <w:pPr>
-        <w:pStyle w:val="Heading1"/>
+        <w:pStyle w:val="u1"/>
       </w:pPr>
       <w:r>
         <w:lastRenderedPageBreak/>
@@ -1019,7 +1090,7 @@
     </w:p>
     <w:p>
       <w:pPr>
-        <w:pStyle w:val="Heading2"/>
+        <w:pStyle w:val="u2"/>
         <w:rPr>
           <w:bCs/>
         </w:rPr>
@@ -1112,7 +1183,7 @@
     </w:p>
     <w:p>
       <w:pPr>
-        <w:pStyle w:val="Caption"/>
+        <w:pStyle w:val="Chuthich"/>
         <w:rPr>
           <w:lang w:val="vi-VN"/>
         </w:rPr>
@@ -1121,27 +1192,14 @@
       <w:r>
         <w:t xml:space="preserve">Hình </w:t>
       </w:r>
-      <w:r>
-        <w:fldChar w:fldCharType="begin"/>
-      </w:r>
-      <w:r>
-        <w:instrText xml:space="preserve"> SEQ Hình \* ARABIC </w:instrText>
-      </w:r>
-      <w:r>
-        <w:fldChar w:fldCharType="separate"/>
-      </w:r>
-      <w:r>
-        <w:rPr>
-          <w:noProof/>
-        </w:rPr>
-        <w:t>1</w:t>
-      </w:r>
-      <w:r>
-        <w:rPr>
-          <w:noProof/>
-        </w:rPr>
-        <w:fldChar w:fldCharType="end"/>
-      </w:r>
+      <w:fldSimple w:instr=" SEQ Hình \* ARABIC ">
+        <w:r>
+          <w:rPr>
+            <w:noProof/>
+          </w:rPr>
+          <w:t>1</w:t>
+        </w:r>
+      </w:fldSimple>
       <w:r>
         <w:rPr>
           <w:lang w:val="vi-VN"/>
@@ -1158,7 +1216,7 @@
     </w:p>
     <w:p>
       <w:pPr>
-        <w:pStyle w:val="Heading2"/>
+        <w:pStyle w:val="u2"/>
         <w:rPr>
           <w:lang w:val="vi-VN"/>
         </w:rPr>
@@ -1390,7 +1448,7 @@
     </w:p>
     <w:p>
       <w:pPr>
-        <w:pStyle w:val="Caption"/>
+        <w:pStyle w:val="Chuthich"/>
         <w:rPr>
           <w:lang w:val="vi-VN"/>
         </w:rPr>
@@ -1399,27 +1457,14 @@
       <w:r>
         <w:t xml:space="preserve">Hình </w:t>
       </w:r>
-      <w:r>
-        <w:fldChar w:fldCharType="begin"/>
-      </w:r>
-      <w:r>
-        <w:instrText xml:space="preserve"> SEQ Hình \* ARABIC </w:instrText>
-      </w:r>
-      <w:r>
-        <w:fldChar w:fldCharType="separate"/>
-      </w:r>
-      <w:r>
-        <w:rPr>
-          <w:noProof/>
-        </w:rPr>
-        <w:t>2</w:t>
-      </w:r>
-      <w:r>
-        <w:rPr>
-          <w:noProof/>
-        </w:rPr>
-        <w:fldChar w:fldCharType="end"/>
-      </w:r>
+      <w:fldSimple w:instr=" SEQ Hình \* ARABIC ">
+        <w:r>
+          <w:rPr>
+            <w:noProof/>
+          </w:rPr>
+          <w:t>2</w:t>
+        </w:r>
+      </w:fldSimple>
       <w:r>
         <w:rPr>
           <w:lang w:val="vi-VN"/>
@@ -1559,7 +1604,7 @@
     </w:p>
     <w:p>
       <w:pPr>
-        <w:pStyle w:val="Heading2"/>
+        <w:pStyle w:val="u2"/>
         <w:rPr>
           <w:sz w:val="26"/>
         </w:rPr>
@@ -1705,7 +1750,7 @@
     </w:p>
     <w:p>
       <w:pPr>
-        <w:pStyle w:val="Caption"/>
+        <w:pStyle w:val="Chuthich"/>
         <w:rPr>
           <w:lang w:val="vi-VN"/>
         </w:rPr>
@@ -1714,27 +1759,14 @@
       <w:r>
         <w:t xml:space="preserve">Hình </w:t>
       </w:r>
-      <w:r>
-        <w:fldChar w:fldCharType="begin"/>
-      </w:r>
-      <w:r>
-        <w:instrText xml:space="preserve"> SEQ Hình \* ARABIC </w:instrText>
-      </w:r>
-      <w:r>
-        <w:fldChar w:fldCharType="separate"/>
-      </w:r>
-      <w:r>
-        <w:rPr>
-          <w:noProof/>
-        </w:rPr>
-        <w:t>3</w:t>
-      </w:r>
-      <w:r>
-        <w:rPr>
-          <w:noProof/>
-        </w:rPr>
-        <w:fldChar w:fldCharType="end"/>
-      </w:r>
+      <w:fldSimple w:instr=" SEQ Hình \* ARABIC ">
+        <w:r>
+          <w:rPr>
+            <w:noProof/>
+          </w:rPr>
+          <w:t>3</w:t>
+        </w:r>
+      </w:fldSimple>
       <w:r>
         <w:rPr>
           <w:lang w:val="vi-VN"/>
@@ -1979,7 +2011,7 @@
     </w:p>
     <w:p>
       <w:pPr>
-        <w:pStyle w:val="Heading2"/>
+        <w:pStyle w:val="u2"/>
       </w:pPr>
       <w:bookmarkStart w:id="9" w:name="_Toc103332344"/>
       <w:r>
@@ -2073,20 +2105,33 @@
     </w:p>
     <w:p>
       <w:pPr>
-        <w:pStyle w:val="Caption"/>
+        <w:pStyle w:val="Chuthich"/>
       </w:pPr>
       <w:bookmarkStart w:id="10" w:name="_Toc103332354"/>
       <w:r>
         <w:t xml:space="preserve">Hình </w:t>
       </w:r>
-      <w:fldSimple w:instr=" SEQ Hình \* ARABIC ">
-        <w:r>
-          <w:rPr>
-            <w:noProof/>
-          </w:rPr>
-          <w:t>4</w:t>
-        </w:r>
-      </w:fldSimple>
+      <w:r>
+        <w:fldChar w:fldCharType="begin"/>
+      </w:r>
+      <w:r>
+        <w:instrText xml:space="preserve"> SEQ Hình \* ARABIC </w:instrText>
+      </w:r>
+      <w:r>
+        <w:fldChar w:fldCharType="separate"/>
+      </w:r>
+      <w:r>
+        <w:rPr>
+          <w:noProof/>
+        </w:rPr>
+        <w:t>4</w:t>
+      </w:r>
+      <w:r>
+        <w:rPr>
+          <w:noProof/>
+        </w:rPr>
+        <w:fldChar w:fldCharType="end"/>
+      </w:r>
       <w:r>
         <w:t>. Sơ đồ trạng thái của vật cả</w:t>
       </w:r>
@@ -2097,7 +2142,7 @@
     </w:p>
     <w:p>
       <w:pPr>
-        <w:pStyle w:val="Heading2"/>
+        <w:pStyle w:val="u2"/>
         <w:rPr>
           <w:lang w:val="vi-VN"/>
         </w:rPr>
@@ -2172,7 +2217,7 @@
     </w:p>
     <w:p>
       <w:pPr>
-        <w:pStyle w:val="Caption"/>
+        <w:pStyle w:val="Chuthich"/>
         <w:rPr>
           <w:lang w:val="vi-VN"/>
         </w:rPr>
@@ -2181,27 +2226,14 @@
       <w:r>
         <w:t xml:space="preserve">Hình </w:t>
       </w:r>
-      <w:r>
-        <w:fldChar w:fldCharType="begin"/>
-      </w:r>
-      <w:r>
-        <w:instrText xml:space="preserve"> SEQ Hình \* ARABIC </w:instrText>
-      </w:r>
-      <w:r>
-        <w:fldChar w:fldCharType="separate"/>
-      </w:r>
-      <w:r>
-        <w:rPr>
-          <w:noProof/>
-        </w:rPr>
-        <w:t>5</w:t>
-      </w:r>
-      <w:r>
-        <w:rPr>
-          <w:noProof/>
-        </w:rPr>
-        <w:fldChar w:fldCharType="end"/>
-      </w:r>
+      <w:fldSimple w:instr=" SEQ Hình \* ARABIC ">
+        <w:r>
+          <w:rPr>
+            <w:noProof/>
+          </w:rPr>
+          <w:t>5</w:t>
+        </w:r>
+      </w:fldSimple>
       <w:r>
         <w:rPr>
           <w:lang w:val="vi-VN"/>
@@ -2305,7 +2337,7 @@
     </w:p>
     <w:p>
       <w:pPr>
-        <w:pStyle w:val="Heading2"/>
+        <w:pStyle w:val="u2"/>
         <w:rPr>
           <w:lang w:val="vi-VN"/>
         </w:rPr>
@@ -2381,7 +2413,7 @@
     </w:p>
     <w:p>
       <w:pPr>
-        <w:pStyle w:val="Caption"/>
+        <w:pStyle w:val="Chuthich"/>
         <w:rPr>
           <w:lang w:val="vi-VN"/>
         </w:rPr>
@@ -2390,27 +2422,14 @@
       <w:r>
         <w:t xml:space="preserve">Hình </w:t>
       </w:r>
-      <w:r>
-        <w:fldChar w:fldCharType="begin"/>
-      </w:r>
-      <w:r>
-        <w:instrText xml:space="preserve"> SEQ Hình \* ARABIC </w:instrText>
-      </w:r>
-      <w:r>
-        <w:fldChar w:fldCharType="separate"/>
-      </w:r>
-      <w:r>
-        <w:rPr>
-          <w:noProof/>
-        </w:rPr>
-        <w:t>6</w:t>
-      </w:r>
-      <w:r>
-        <w:rPr>
-          <w:noProof/>
-        </w:rPr>
-        <w:fldChar w:fldCharType="end"/>
-      </w:r>
+      <w:fldSimple w:instr=" SEQ Hình \* ARABIC ">
+        <w:r>
+          <w:rPr>
+            <w:noProof/>
+          </w:rPr>
+          <w:t>6</w:t>
+        </w:r>
+      </w:fldSimple>
       <w:r>
         <w:rPr>
           <w:lang w:val="vi-VN"/>
@@ -2551,7 +2570,7 @@
     </w:p>
     <w:p>
       <w:pPr>
-        <w:pStyle w:val="Heading2"/>
+        <w:pStyle w:val="u2"/>
         <w:rPr>
           <w:lang w:val="vi-VN"/>
         </w:rPr>
@@ -2646,20 +2665,33 @@
     </w:p>
     <w:p>
       <w:pPr>
-        <w:pStyle w:val="Caption"/>
+        <w:pStyle w:val="Chuthich"/>
       </w:pPr>
       <w:bookmarkStart w:id="16" w:name="_Toc103332357"/>
       <w:r>
         <w:t xml:space="preserve">Hình </w:t>
       </w:r>
-      <w:fldSimple w:instr=" SEQ Hình \* ARABIC ">
-        <w:r>
-          <w:rPr>
-            <w:noProof/>
-          </w:rPr>
-          <w:t>7</w:t>
-        </w:r>
-      </w:fldSimple>
+      <w:r>
+        <w:fldChar w:fldCharType="begin"/>
+      </w:r>
+      <w:r>
+        <w:instrText xml:space="preserve"> SEQ Hình \* ARABIC </w:instrText>
+      </w:r>
+      <w:r>
+        <w:fldChar w:fldCharType="separate"/>
+      </w:r>
+      <w:r>
+        <w:rPr>
+          <w:noProof/>
+        </w:rPr>
+        <w:t>7</w:t>
+      </w:r>
+      <w:r>
+        <w:rPr>
+          <w:noProof/>
+        </w:rPr>
+        <w:fldChar w:fldCharType="end"/>
+      </w:r>
       <w:r>
         <w:t>. Sơ đồ trạng thái tổng hợp</w:t>
       </w:r>
@@ -2667,7 +2699,7 @@
     </w:p>
     <w:p>
       <w:pPr>
-        <w:pStyle w:val="Heading1"/>
+        <w:pStyle w:val="u1"/>
       </w:pPr>
       <w:r>
         <w:t xml:space="preserve"> </w:t>
@@ -2728,13 +2760,7 @@
         <w:rPr>
           <w:lang w:val="vi-VN"/>
         </w:rPr>
-        <w:t>để xây dựng game</w:t>
-      </w:r>
-      <w:r>
-        <w:rPr>
-          <w:lang w:val="vi-VN"/>
-        </w:rPr>
-        <w:t xml:space="preserve"> </w:t>
+        <w:t xml:space="preserve">để xây dựng game </w:t>
       </w:r>
       <w:r>
         <w:rPr>
@@ -3162,7 +3188,7 @@
       <w:hyperlink r:id="rId19" w:history="1">
         <w:r>
           <w:rPr>
-            <w:rStyle w:val="Hyperlink"/>
+            <w:rStyle w:val="Siuktni"/>
           </w:rPr>
           <w:t>https://www.pygame.org/docs/</w:t>
         </w:r>
@@ -3199,7 +3225,7 @@
       <w:hyperlink r:id="rId20" w:history="1">
         <w:r>
           <w:rPr>
-            <w:rStyle w:val="Hyperlink"/>
+            <w:rStyle w:val="Siuktni"/>
             <w:lang w:val="vi-VN"/>
           </w:rPr>
           <w:t>https://youtu.be/QU1pPzEGrqw</w:t>
@@ -3234,7 +3260,7 @@
       <w:hyperlink r:id="rId21" w:history="1">
         <w:r>
           <w:rPr>
-            <w:rStyle w:val="Hyperlink"/>
+            <w:rStyle w:val="Siuktni"/>
           </w:rPr>
           <w:t>https://doc.mapeditor.org/en/stable/</w:t>
         </w:r>
@@ -3262,7 +3288,7 @@
       <w:hyperlink r:id="rId22" w:history="1">
         <w:r>
           <w:rPr>
-            <w:rStyle w:val="Hyperlink"/>
+            <w:rStyle w:val="Siuktni"/>
           </w:rPr>
           <w:t>https://youtube.com/playlist?list=PLu4oc9P-ABcOXNOyoAvnMyUwn_kkiVA5B</w:t>
         </w:r>
@@ -3297,7 +3323,7 @@
       <w:hyperlink r:id="rId23" w:history="1">
         <w:r>
           <w:rPr>
-            <w:rStyle w:val="Hyperlink"/>
+            <w:rStyle w:val="Siuktni"/>
           </w:rPr>
           <w:t>https://www.gamedev.net/tutorials/programming/general-and-gameplay-programming/swept-aabb-collision-detection-and-response-r3084/</w:t>
         </w:r>
@@ -3316,7 +3342,7 @@
       <w:hyperlink r:id="rId24" w:history="1">
         <w:r>
           <w:rPr>
-            <w:rStyle w:val="Hyperlink"/>
+            <w:rStyle w:val="Siuktni"/>
           </w:rPr>
           <w:t>https://pipoya.itch.io/</w:t>
         </w:r>
@@ -3366,6 +3392,12 @@
     </w:p>
     <w:sdt>
       <w:sdtPr>
+        <w:rPr>
+          <w:rFonts w:ascii="Times New Roman" w:eastAsiaTheme="minorHAnsi" w:hAnsi="Times New Roman" w:cstheme="minorBidi"/>
+          <w:color w:val="auto"/>
+          <w:szCs w:val="22"/>
+          <w:lang w:val="en-US"/>
+        </w:rPr>
         <w:id w:val="-2078195731"/>
         <w:docPartObj>
           <w:docPartGallery w:val="Table of Contents"/>
@@ -3374,23 +3406,19 @@
       </w:sdtPr>
       <w:sdtEndPr>
         <w:rPr>
-          <w:rFonts w:ascii="Times New Roman" w:eastAsiaTheme="minorHAnsi" w:hAnsi="Times New Roman" w:cstheme="minorBidi"/>
           <w:b/>
           <w:bCs/>
-          <w:color w:val="auto"/>
-          <w:szCs w:val="22"/>
-          <w:lang w:val="en-US"/>
         </w:rPr>
       </w:sdtEndPr>
       <w:sdtContent>
         <w:p>
           <w:pPr>
-            <w:pStyle w:val="TOCHeading"/>
+            <w:pStyle w:val="uMucluc"/>
           </w:pPr>
         </w:p>
         <w:p>
           <w:pPr>
-            <w:pStyle w:val="TOC1"/>
+            <w:pStyle w:val="Mucluc1"/>
             <w:rPr>
               <w:rFonts w:asciiTheme="minorHAnsi" w:eastAsiaTheme="minorEastAsia" w:hAnsiTheme="minorHAnsi"/>
               <w:b w:val="0"/>
@@ -3411,7 +3439,7 @@
           <w:hyperlink w:anchor="_Toc103332339" w:history="1">
             <w:r>
               <w:rPr>
-                <w:rStyle w:val="Hyperlink"/>
+                <w:rStyle w:val="Siuktni"/>
                 <w:noProof/>
               </w:rPr>
               <w:t>1. GIỚI THIỆU</w:t>
@@ -3468,7 +3496,7 @@
         </w:p>
         <w:p>
           <w:pPr>
-            <w:pStyle w:val="TOC1"/>
+            <w:pStyle w:val="Mucluc1"/>
             <w:rPr>
               <w:rFonts w:asciiTheme="minorHAnsi" w:eastAsiaTheme="minorEastAsia" w:hAnsiTheme="minorHAnsi"/>
               <w:b w:val="0"/>
@@ -3480,7 +3508,7 @@
           <w:hyperlink w:anchor="_Toc103332340" w:history="1">
             <w:r>
               <w:rPr>
-                <w:rStyle w:val="Hyperlink"/>
+                <w:rStyle w:val="Siuktni"/>
                 <w:noProof/>
               </w:rPr>
               <w:t>2. NỘI DUNG</w:t>
@@ -3537,7 +3565,7 @@
         </w:p>
         <w:p>
           <w:pPr>
-            <w:pStyle w:val="TOC2"/>
+            <w:pStyle w:val="Mucluc2"/>
             <w:rPr>
               <w:rFonts w:asciiTheme="minorHAnsi" w:eastAsiaTheme="minorEastAsia" w:hAnsiTheme="minorHAnsi"/>
               <w:noProof/>
@@ -3548,7 +3576,7 @@
           <w:hyperlink w:anchor="_Toc103332341" w:history="1">
             <w:r>
               <w:rPr>
-                <w:rStyle w:val="Hyperlink"/>
+                <w:rStyle w:val="Siuktni"/>
                 <w:bCs/>
                 <w:noProof/>
               </w:rPr>
@@ -3565,7 +3593,7 @@
             </w:r>
             <w:r>
               <w:rPr>
-                <w:rStyle w:val="Hyperlink"/>
+                <w:rStyle w:val="Siuktni"/>
                 <w:noProof/>
               </w:rPr>
               <w:t>Khởi tạo</w:t>
@@ -3622,7 +3650,7 @@
         </w:p>
         <w:p>
           <w:pPr>
-            <w:pStyle w:val="TOC2"/>
+            <w:pStyle w:val="Mucluc2"/>
             <w:rPr>
               <w:rFonts w:asciiTheme="minorHAnsi" w:eastAsiaTheme="minorEastAsia" w:hAnsiTheme="minorHAnsi"/>
               <w:noProof/>
@@ -3633,7 +3661,7 @@
           <w:hyperlink w:anchor="_Toc103332342" w:history="1">
             <w:r>
               <w:rPr>
-                <w:rStyle w:val="Hyperlink"/>
+                <w:rStyle w:val="Siuktni"/>
                 <w:noProof/>
                 <w:lang w:val="vi-VN"/>
               </w:rPr>
@@ -3650,7 +3678,7 @@
             </w:r>
             <w:r>
               <w:rPr>
-                <w:rStyle w:val="Hyperlink"/>
+                <w:rStyle w:val="Siuktni"/>
                 <w:noProof/>
                 <w:lang w:val="vi-VN"/>
               </w:rPr>
@@ -3708,7 +3736,7 @@
         </w:p>
         <w:p>
           <w:pPr>
-            <w:pStyle w:val="TOC2"/>
+            <w:pStyle w:val="Mucluc2"/>
             <w:rPr>
               <w:rFonts w:asciiTheme="minorHAnsi" w:eastAsiaTheme="minorEastAsia" w:hAnsiTheme="minorHAnsi"/>
               <w:noProof/>
@@ -3719,7 +3747,7 @@
           <w:hyperlink w:anchor="_Toc103332343" w:history="1">
             <w:r>
               <w:rPr>
-                <w:rStyle w:val="Hyperlink"/>
+                <w:rStyle w:val="Siuktni"/>
                 <w:noProof/>
               </w:rPr>
               <w:t>2.3.</w:t>
@@ -3735,7 +3763,7 @@
             </w:r>
             <w:r>
               <w:rPr>
-                <w:rStyle w:val="Hyperlink"/>
+                <w:rStyle w:val="Siuktni"/>
                 <w:noProof/>
                 <w:lang w:val="vi-VN"/>
               </w:rPr>
@@ -3793,7 +3821,7 @@
         </w:p>
         <w:p>
           <w:pPr>
-            <w:pStyle w:val="TOC2"/>
+            <w:pStyle w:val="Mucluc2"/>
             <w:rPr>
               <w:rFonts w:asciiTheme="minorHAnsi" w:eastAsiaTheme="minorEastAsia" w:hAnsiTheme="minorHAnsi"/>
               <w:noProof/>
@@ -3804,7 +3832,7 @@
           <w:hyperlink w:anchor="_Toc103332344" w:history="1">
             <w:r>
               <w:rPr>
-                <w:rStyle w:val="Hyperlink"/>
+                <w:rStyle w:val="Siuktni"/>
                 <w:noProof/>
               </w:rPr>
               <w:t>2.4.</w:t>
@@ -3820,7 +3848,7 @@
             </w:r>
             <w:r>
               <w:rPr>
-                <w:rStyle w:val="Hyperlink"/>
+                <w:rStyle w:val="Siuktni"/>
                 <w:noProof/>
               </w:rPr>
               <w:t>Vật cản</w:t>
@@ -3877,7 +3905,7 @@
         </w:p>
         <w:p>
           <w:pPr>
-            <w:pStyle w:val="TOC2"/>
+            <w:pStyle w:val="Mucluc2"/>
             <w:rPr>
               <w:rFonts w:asciiTheme="minorHAnsi" w:eastAsiaTheme="minorEastAsia" w:hAnsiTheme="minorHAnsi"/>
               <w:noProof/>
@@ -3888,7 +3916,7 @@
           <w:hyperlink w:anchor="_Toc103332345" w:history="1">
             <w:r>
               <w:rPr>
-                <w:rStyle w:val="Hyperlink"/>
+                <w:rStyle w:val="Siuktni"/>
                 <w:noProof/>
                 <w:lang w:val="vi-VN"/>
               </w:rPr>
@@ -3905,7 +3933,7 @@
             </w:r>
             <w:r>
               <w:rPr>
-                <w:rStyle w:val="Hyperlink"/>
+                <w:rStyle w:val="Siuktni"/>
                 <w:noProof/>
                 <w:lang w:val="vi-VN"/>
               </w:rPr>
@@ -3963,7 +3991,7 @@
         </w:p>
         <w:p>
           <w:pPr>
-            <w:pStyle w:val="TOC2"/>
+            <w:pStyle w:val="Mucluc2"/>
             <w:rPr>
               <w:rFonts w:asciiTheme="minorHAnsi" w:eastAsiaTheme="minorEastAsia" w:hAnsiTheme="minorHAnsi"/>
               <w:noProof/>
@@ -3974,7 +4002,7 @@
           <w:hyperlink w:anchor="_Toc103332346" w:history="1">
             <w:r>
               <w:rPr>
-                <w:rStyle w:val="Hyperlink"/>
+                <w:rStyle w:val="Siuktni"/>
                 <w:noProof/>
                 <w:lang w:val="vi-VN"/>
               </w:rPr>
@@ -3991,7 +4019,7 @@
             </w:r>
             <w:r>
               <w:rPr>
-                <w:rStyle w:val="Hyperlink"/>
+                <w:rStyle w:val="Siuktni"/>
                 <w:noProof/>
                 <w:lang w:val="vi-VN"/>
               </w:rPr>
@@ -4049,7 +4077,7 @@
         </w:p>
         <w:p>
           <w:pPr>
-            <w:pStyle w:val="TOC2"/>
+            <w:pStyle w:val="Mucluc2"/>
             <w:rPr>
               <w:rFonts w:asciiTheme="minorHAnsi" w:eastAsiaTheme="minorEastAsia" w:hAnsiTheme="minorHAnsi"/>
               <w:noProof/>
@@ -4060,7 +4088,7 @@
           <w:hyperlink w:anchor="_Toc103332347" w:history="1">
             <w:r>
               <w:rPr>
-                <w:rStyle w:val="Hyperlink"/>
+                <w:rStyle w:val="Siuktni"/>
                 <w:noProof/>
                 <w:lang w:val="vi-VN"/>
               </w:rPr>
@@ -4077,7 +4105,7 @@
             </w:r>
             <w:r>
               <w:rPr>
-                <w:rStyle w:val="Hyperlink"/>
+                <w:rStyle w:val="Siuktni"/>
                 <w:noProof/>
                 <w:lang w:val="vi-VN"/>
               </w:rPr>
@@ -4135,7 +4163,7 @@
         </w:p>
         <w:p>
           <w:pPr>
-            <w:pStyle w:val="TOC1"/>
+            <w:pStyle w:val="Mucluc1"/>
             <w:rPr>
               <w:rFonts w:asciiTheme="minorHAnsi" w:eastAsiaTheme="minorEastAsia" w:hAnsiTheme="minorHAnsi"/>
               <w:b w:val="0"/>
@@ -4147,7 +4175,7 @@
           <w:hyperlink w:anchor="_Toc103332348" w:history="1">
             <w:r>
               <w:rPr>
-                <w:rStyle w:val="Hyperlink"/>
+                <w:rStyle w:val="Siuktni"/>
                 <w:noProof/>
               </w:rPr>
               <w:t>3. KẾT LUẬN</w:t>
@@ -4204,7 +4232,7 @@
         </w:p>
         <w:p>
           <w:pPr>
-            <w:pStyle w:val="TOC1"/>
+            <w:pStyle w:val="Mucluc1"/>
             <w:rPr>
               <w:rFonts w:asciiTheme="minorHAnsi" w:eastAsiaTheme="minorEastAsia" w:hAnsiTheme="minorHAnsi"/>
               <w:b w:val="0"/>
@@ -4216,7 +4244,7 @@
           <w:hyperlink w:anchor="_Toc103332349" w:history="1">
             <w:r>
               <w:rPr>
-                <w:rStyle w:val="Hyperlink"/>
+                <w:rStyle w:val="Siuktni"/>
                 <w:noProof/>
                 <w:lang w:val="vi-VN"/>
               </w:rPr>
@@ -4274,7 +4302,7 @@
         </w:p>
         <w:p>
           <w:pPr>
-            <w:pStyle w:val="TOC1"/>
+            <w:pStyle w:val="Mucluc1"/>
             <w:rPr>
               <w:rFonts w:asciiTheme="minorHAnsi" w:eastAsiaTheme="minorEastAsia" w:hAnsiTheme="minorHAnsi"/>
               <w:b w:val="0"/>
@@ -4286,7 +4314,7 @@
           <w:hyperlink w:anchor="_Toc103332350" w:history="1">
             <w:r>
               <w:rPr>
-                <w:rStyle w:val="Hyperlink"/>
+                <w:rStyle w:val="Siuktni"/>
                 <w:noProof/>
               </w:rPr>
               <w:t>PHỤ LỤC PHÂN CÔNG NHIỆM VỤ</w:t>
@@ -4375,20 +4403,12 @@
           <w:sz w:val="32"/>
           <w:szCs w:val="32"/>
         </w:rPr>
-        <w:t xml:space="preserve"> LỤC</w:t>
-      </w:r>
-      <w:r>
-        <w:rPr>
-          <w:b/>
-          <w:sz w:val="32"/>
-          <w:szCs w:val="32"/>
-        </w:rPr>
-        <w:t xml:space="preserve"> HÌNH ẢNH</w:t>
-      </w:r>
-    </w:p>
-    <w:p>
-      <w:pPr>
-        <w:pStyle w:val="TableofFigures"/>
+        <w:t xml:space="preserve"> LỤC HÌNH ẢNH</w:t>
+      </w:r>
+    </w:p>
+    <w:p>
+      <w:pPr>
+        <w:pStyle w:val="Banghinhminhhoa"/>
         <w:tabs>
           <w:tab w:val="right" w:leader="dot" w:pos="9062"/>
         </w:tabs>
@@ -4426,14 +4446,14 @@
       <w:hyperlink w:anchor="_Toc103332351" w:history="1">
         <w:r>
           <w:rPr>
-            <w:rStyle w:val="Hyperlink"/>
+            <w:rStyle w:val="Siuktni"/>
             <w:noProof/>
           </w:rPr>
           <w:t>Hình 1</w:t>
         </w:r>
         <w:r>
           <w:rPr>
-            <w:rStyle w:val="Hyperlink"/>
+            <w:rStyle w:val="Siuktni"/>
             <w:noProof/>
             <w:lang w:val="vi-VN"/>
           </w:rPr>
@@ -4491,7 +4511,7 @@
     </w:p>
     <w:p>
       <w:pPr>
-        <w:pStyle w:val="TableofFigures"/>
+        <w:pStyle w:val="Banghinhminhhoa"/>
         <w:tabs>
           <w:tab w:val="right" w:leader="dot" w:pos="9062"/>
         </w:tabs>
@@ -4505,14 +4525,14 @@
       <w:hyperlink w:anchor="_Toc103332352" w:history="1">
         <w:r>
           <w:rPr>
-            <w:rStyle w:val="Hyperlink"/>
+            <w:rStyle w:val="Siuktni"/>
             <w:noProof/>
           </w:rPr>
           <w:t>Hình 2</w:t>
         </w:r>
         <w:r>
           <w:rPr>
-            <w:rStyle w:val="Hyperlink"/>
+            <w:rStyle w:val="Siuktni"/>
             <w:noProof/>
             <w:lang w:val="vi-VN"/>
           </w:rPr>
@@ -4570,7 +4590,7 @@
     </w:p>
     <w:p>
       <w:pPr>
-        <w:pStyle w:val="TableofFigures"/>
+        <w:pStyle w:val="Banghinhminhhoa"/>
         <w:tabs>
           <w:tab w:val="right" w:leader="dot" w:pos="9062"/>
         </w:tabs>
@@ -4584,14 +4604,14 @@
       <w:hyperlink w:anchor="_Toc103332353" w:history="1">
         <w:r>
           <w:rPr>
-            <w:rStyle w:val="Hyperlink"/>
+            <w:rStyle w:val="Siuktni"/>
             <w:noProof/>
           </w:rPr>
           <w:t>Hình 3</w:t>
         </w:r>
         <w:r>
           <w:rPr>
-            <w:rStyle w:val="Hyperlink"/>
+            <w:rStyle w:val="Siuktni"/>
             <w:noProof/>
             <w:lang w:val="vi-VN"/>
           </w:rPr>
@@ -4649,7 +4669,7 @@
     </w:p>
     <w:p>
       <w:pPr>
-        <w:pStyle w:val="TableofFigures"/>
+        <w:pStyle w:val="Banghinhminhhoa"/>
         <w:tabs>
           <w:tab w:val="right" w:leader="dot" w:pos="9062"/>
         </w:tabs>
@@ -4663,7 +4683,7 @@
       <w:hyperlink w:anchor="_Toc103332354" w:history="1">
         <w:r>
           <w:rPr>
-            <w:rStyle w:val="Hyperlink"/>
+            <w:rStyle w:val="Siuktni"/>
             <w:noProof/>
           </w:rPr>
           <w:t>Hình 4. Sơ đồ trạng thái của vật cản</w:t>
@@ -4720,7 +4740,7 @@
     </w:p>
     <w:p>
       <w:pPr>
-        <w:pStyle w:val="TableofFigures"/>
+        <w:pStyle w:val="Banghinhminhhoa"/>
         <w:tabs>
           <w:tab w:val="right" w:leader="dot" w:pos="9062"/>
         </w:tabs>
@@ -4734,14 +4754,14 @@
       <w:hyperlink w:anchor="_Toc103332355" w:history="1">
         <w:r>
           <w:rPr>
-            <w:rStyle w:val="Hyperlink"/>
+            <w:rStyle w:val="Siuktni"/>
             <w:noProof/>
           </w:rPr>
           <w:t>Hình 5</w:t>
         </w:r>
         <w:r>
           <w:rPr>
-            <w:rStyle w:val="Hyperlink"/>
+            <w:rStyle w:val="Siuktni"/>
             <w:noProof/>
             <w:lang w:val="vi-VN"/>
           </w:rPr>
@@ -4799,7 +4819,7 @@
     </w:p>
     <w:p>
       <w:pPr>
-        <w:pStyle w:val="TableofFigures"/>
+        <w:pStyle w:val="Banghinhminhhoa"/>
         <w:tabs>
           <w:tab w:val="right" w:leader="dot" w:pos="9062"/>
         </w:tabs>
@@ -4813,14 +4833,14 @@
       <w:hyperlink w:anchor="_Toc103332356" w:history="1">
         <w:r>
           <w:rPr>
-            <w:rStyle w:val="Hyperlink"/>
+            <w:rStyle w:val="Siuktni"/>
             <w:noProof/>
           </w:rPr>
           <w:t>Hình 6</w:t>
         </w:r>
         <w:r>
           <w:rPr>
-            <w:rStyle w:val="Hyperlink"/>
+            <w:rStyle w:val="Siuktni"/>
             <w:noProof/>
             <w:lang w:val="vi-VN"/>
           </w:rPr>
@@ -4878,7 +4898,7 @@
     </w:p>
     <w:p>
       <w:pPr>
-        <w:pStyle w:val="TableofFigures"/>
+        <w:pStyle w:val="Banghinhminhhoa"/>
         <w:tabs>
           <w:tab w:val="right" w:leader="dot" w:pos="9062"/>
         </w:tabs>
@@ -4892,7 +4912,7 @@
       <w:hyperlink w:anchor="_Toc103332357" w:history="1">
         <w:r>
           <w:rPr>
-            <w:rStyle w:val="Hyperlink"/>
+            <w:rStyle w:val="Siuktni"/>
             <w:noProof/>
           </w:rPr>
           <w:t>Hình 7. Sơ đồ trạng thái tổng hợp</w:t>
@@ -5268,7 +5288,7 @@
 </file>
 
 <file path=word/endnotes.xml><?xml version="1.0" encoding="utf-8"?>
-<w:endnotes xmlns:wpc="http://schemas.microsoft.com/office/word/2010/wordprocessingCanvas" xmlns:cx="http://schemas.microsoft.com/office/drawing/2014/chartex" xmlns:cx1="http://schemas.microsoft.com/office/drawing/2015/9/8/chartex" xmlns:cx2="http://schemas.microsoft.com/office/drawing/2015/10/21/chartex" xmlns:cx3="http://schemas.microsoft.com/office/drawing/2016/5/9/chartex" xmlns:cx4="http://schemas.microsoft.com/office/drawing/2016/5/10/chartex" xmlns:cx5="http://schemas.microsoft.com/office/drawing/2016/5/11/chartex" xmlns:cx6="http://schemas.microsoft.com/office/drawing/2016/5/12/chartex" xmlns:cx7="http://schemas.microsoft.com/office/drawing/2016/5/13/chartex" xmlns:cx8="http://schemas.microsoft.com/office/drawing/2016/5/14/chartex" xmlns:mc="http://schemas.openxmlformats.org/markup-compatibility/2006" xmlns:aink="http://schemas.microsoft.com/office/drawing/2016/ink" xmlns:am3d="http://schemas.microsoft.com/office/drawing/2017/model3d" xmlns:o="urn:schemas-microsoft-com:office:office" xmlns:r="http://schemas.openxmlformats.org/officeDocument/2006/relationships" xmlns:m="http://schemas.openxmlformats.org/officeDocument/2006/math" xmlns:v="urn:schemas-microsoft-com:vml" xmlns:wp14="http://schemas.microsoft.com/office/word/2010/wordprocessingDrawing" xmlns:wp="http://schemas.openxmlformats.org/drawingml/2006/wordprocessingDrawing" xmlns:w10="urn:schemas-microsoft-com:office:word" xmlns:w="http://schemas.openxmlformats.org/wordprocessingml/2006/main" xmlns:w14="http://schemas.microsoft.com/office/word/2010/wordml" xmlns:w15="http://schemas.microsoft.com/office/word/2012/wordml" xmlns:w16cex="http://schemas.microsoft.com/office/word/2018/wordml/cex" xmlns:w16cid="http://schemas.microsoft.com/office/word/2016/wordml/cid" xmlns:w16="http://schemas.microsoft.com/office/word/2018/wordml" xmlns:w16sdtdh="http://schemas.microsoft.com/office/word/2020/wordml/sdtdatahash" xmlns:w16se="http://schemas.microsoft.com/office/word/2015/wordml/symex" xmlns:wpg="http://schemas.microsoft.com/office/word/2010/wordprocessingGroup" xmlns:wpi="http://schemas.microsoft.com/office/word/2010/wordprocessingInk" xmlns:wne="http://schemas.microsoft.com/office/word/2006/wordml" xmlns:wps="http://schemas.microsoft.com/office/word/2010/wordprocessingShape" mc:Ignorable="w14 w15 w16se w16cid w16 w16cex w16sdtdh wp14">
+<w:endnotes xmlns:wpc="http://schemas.microsoft.com/office/word/2010/wordprocessingCanvas" xmlns:cx="http://schemas.microsoft.com/office/drawing/2014/chartex" xmlns:cx1="http://schemas.microsoft.com/office/drawing/2015/9/8/chartex" xmlns:cx2="http://schemas.microsoft.com/office/drawing/2015/10/21/chartex" xmlns:cx3="http://schemas.microsoft.com/office/drawing/2016/5/9/chartex" xmlns:cx4="http://schemas.microsoft.com/office/drawing/2016/5/10/chartex" xmlns:cx5="http://schemas.microsoft.com/office/drawing/2016/5/11/chartex" xmlns:cx6="http://schemas.microsoft.com/office/drawing/2016/5/12/chartex" xmlns:cx7="http://schemas.microsoft.com/office/drawing/2016/5/13/chartex" xmlns:cx8="http://schemas.microsoft.com/office/drawing/2016/5/14/chartex" xmlns:mc="http://schemas.openxmlformats.org/markup-compatibility/2006" xmlns:aink="http://schemas.microsoft.com/office/drawing/2016/ink" xmlns:am3d="http://schemas.microsoft.com/office/drawing/2017/model3d" xmlns:o="urn:schemas-microsoft-com:office:office" xmlns:oel="http://schemas.microsoft.com/office/2019/extlst" xmlns:r="http://schemas.openxmlformats.org/officeDocument/2006/relationships" xmlns:m="http://schemas.openxmlformats.org/officeDocument/2006/math" xmlns:v="urn:schemas-microsoft-com:vml" xmlns:wp14="http://schemas.microsoft.com/office/word/2010/wordprocessingDrawing" xmlns:wp="http://schemas.openxmlformats.org/drawingml/2006/wordprocessingDrawing" xmlns:w10="urn:schemas-microsoft-com:office:word" xmlns:w="http://schemas.openxmlformats.org/wordprocessingml/2006/main" xmlns:w14="http://schemas.microsoft.com/office/word/2010/wordml" xmlns:w15="http://schemas.microsoft.com/office/word/2012/wordml" xmlns:w16cex="http://schemas.microsoft.com/office/word/2018/wordml/cex" xmlns:w16cid="http://schemas.microsoft.com/office/word/2016/wordml/cid" xmlns:w16="http://schemas.microsoft.com/office/word/2018/wordml" xmlns:w16sdtdh="http://schemas.microsoft.com/office/word/2020/wordml/sdtdatahash" xmlns:w16se="http://schemas.microsoft.com/office/word/2015/wordml/symex" xmlns:wpg="http://schemas.microsoft.com/office/word/2010/wordprocessingGroup" xmlns:wpi="http://schemas.microsoft.com/office/word/2010/wordprocessingInk" xmlns:wne="http://schemas.microsoft.com/office/word/2006/wordml" xmlns:wps="http://schemas.microsoft.com/office/word/2010/wordprocessingShape" mc:Ignorable="w14 w15 w16se w16cid w16 w16cex w16sdtdh wp14">
   <w:endnote w:type="separator" w:id="-1">
     <w:p>
       <w:pPr>
@@ -5300,10 +5320,10 @@
 </file>
 
 <file path=word/footer1.xml><?xml version="1.0" encoding="utf-8"?>
-<w:ftr xmlns:wpc="http://schemas.microsoft.com/office/word/2010/wordprocessingCanvas" xmlns:cx="http://schemas.microsoft.com/office/drawing/2014/chartex" xmlns:cx1="http://schemas.microsoft.com/office/drawing/2015/9/8/chartex" xmlns:cx2="http://schemas.microsoft.com/office/drawing/2015/10/21/chartex" xmlns:cx3="http://schemas.microsoft.com/office/drawing/2016/5/9/chartex" xmlns:cx4="http://schemas.microsoft.com/office/drawing/2016/5/10/chartex" xmlns:cx5="http://schemas.microsoft.com/office/drawing/2016/5/11/chartex" xmlns:cx6="http://schemas.microsoft.com/office/drawing/2016/5/12/chartex" xmlns:cx7="http://schemas.microsoft.com/office/drawing/2016/5/13/chartex" xmlns:cx8="http://schemas.microsoft.com/office/drawing/2016/5/14/chartex" xmlns:mc="http://schemas.openxmlformats.org/markup-compatibility/2006" xmlns:aink="http://schemas.microsoft.com/office/drawing/2016/ink" xmlns:am3d="http://schemas.microsoft.com/office/drawing/2017/model3d" xmlns:o="urn:schemas-microsoft-com:office:office" xmlns:r="http://schemas.openxmlformats.org/officeDocument/2006/relationships" xmlns:m="http://schemas.openxmlformats.org/officeDocument/2006/math" xmlns:v="urn:schemas-microsoft-com:vml" xmlns:wp14="http://schemas.microsoft.com/office/word/2010/wordprocessingDrawing" xmlns:wp="http://schemas.openxmlformats.org/drawingml/2006/wordprocessingDrawing" xmlns:w10="urn:schemas-microsoft-com:office:word" xmlns:w="http://schemas.openxmlformats.org/wordprocessingml/2006/main" xmlns:w14="http://schemas.microsoft.com/office/word/2010/wordml" xmlns:w15="http://schemas.microsoft.com/office/word/2012/wordml" xmlns:w16cex="http://schemas.microsoft.com/office/word/2018/wordml/cex" xmlns:w16cid="http://schemas.microsoft.com/office/word/2016/wordml/cid" xmlns:w16="http://schemas.microsoft.com/office/word/2018/wordml" xmlns:w16sdtdh="http://schemas.microsoft.com/office/word/2020/wordml/sdtdatahash" xmlns:w16se="http://schemas.microsoft.com/office/word/2015/wordml/symex" xmlns:wpg="http://schemas.microsoft.com/office/word/2010/wordprocessingGroup" xmlns:wpi="http://schemas.microsoft.com/office/word/2010/wordprocessingInk" xmlns:wne="http://schemas.microsoft.com/office/word/2006/wordml" xmlns:wps="http://schemas.microsoft.com/office/word/2010/wordprocessingShape" mc:Ignorable="w14 w15 w16se w16cid w16 w16cex w16sdtdh wp14">
+<w:ftr xmlns:wpc="http://schemas.microsoft.com/office/word/2010/wordprocessingCanvas" xmlns:cx="http://schemas.microsoft.com/office/drawing/2014/chartex" xmlns:cx1="http://schemas.microsoft.com/office/drawing/2015/9/8/chartex" xmlns:cx2="http://schemas.microsoft.com/office/drawing/2015/10/21/chartex" xmlns:cx3="http://schemas.microsoft.com/office/drawing/2016/5/9/chartex" xmlns:cx4="http://schemas.microsoft.com/office/drawing/2016/5/10/chartex" xmlns:cx5="http://schemas.microsoft.com/office/drawing/2016/5/11/chartex" xmlns:cx6="http://schemas.microsoft.com/office/drawing/2016/5/12/chartex" xmlns:cx7="http://schemas.microsoft.com/office/drawing/2016/5/13/chartex" xmlns:cx8="http://schemas.microsoft.com/office/drawing/2016/5/14/chartex" xmlns:mc="http://schemas.openxmlformats.org/markup-compatibility/2006" xmlns:aink="http://schemas.microsoft.com/office/drawing/2016/ink" xmlns:am3d="http://schemas.microsoft.com/office/drawing/2017/model3d" xmlns:o="urn:schemas-microsoft-com:office:office" xmlns:oel="http://schemas.microsoft.com/office/2019/extlst" xmlns:r="http://schemas.openxmlformats.org/officeDocument/2006/relationships" xmlns:m="http://schemas.openxmlformats.org/officeDocument/2006/math" xmlns:v="urn:schemas-microsoft-com:vml" xmlns:wp14="http://schemas.microsoft.com/office/word/2010/wordprocessingDrawing" xmlns:wp="http://schemas.openxmlformats.org/drawingml/2006/wordprocessingDrawing" xmlns:w10="urn:schemas-microsoft-com:office:word" xmlns:w="http://schemas.openxmlformats.org/wordprocessingml/2006/main" xmlns:w14="http://schemas.microsoft.com/office/word/2010/wordml" xmlns:w15="http://schemas.microsoft.com/office/word/2012/wordml" xmlns:w16cex="http://schemas.microsoft.com/office/word/2018/wordml/cex" xmlns:w16cid="http://schemas.microsoft.com/office/word/2016/wordml/cid" xmlns:w16="http://schemas.microsoft.com/office/word/2018/wordml" xmlns:w16sdtdh="http://schemas.microsoft.com/office/word/2020/wordml/sdtdatahash" xmlns:w16se="http://schemas.microsoft.com/office/word/2015/wordml/symex" xmlns:wpg="http://schemas.microsoft.com/office/word/2010/wordprocessingGroup" xmlns:wpi="http://schemas.microsoft.com/office/word/2010/wordprocessingInk" xmlns:wne="http://schemas.microsoft.com/office/word/2006/wordml" xmlns:wps="http://schemas.microsoft.com/office/word/2010/wordprocessingShape" mc:Ignorable="w14 w15 w16se w16cid w16 w16cex w16sdtdh wp14">
   <w:p>
     <w:pPr>
-      <w:pStyle w:val="Footer"/>
+      <w:pStyle w:val="Chntrang"/>
       <w:tabs>
         <w:tab w:val="clear" w:pos="4680"/>
         <w:tab w:val="center" w:pos="6521"/>
@@ -5399,7 +5419,7 @@
 </file>
 
 <file path=word/footnotes.xml><?xml version="1.0" encoding="utf-8"?>
-<w:footnotes xmlns:wpc="http://schemas.microsoft.com/office/word/2010/wordprocessingCanvas" xmlns:cx="http://schemas.microsoft.com/office/drawing/2014/chartex" xmlns:cx1="http://schemas.microsoft.com/office/drawing/2015/9/8/chartex" xmlns:cx2="http://schemas.microsoft.com/office/drawing/2015/10/21/chartex" xmlns:cx3="http://schemas.microsoft.com/office/drawing/2016/5/9/chartex" xmlns:cx4="http://schemas.microsoft.com/office/drawing/2016/5/10/chartex" xmlns:cx5="http://schemas.microsoft.com/office/drawing/2016/5/11/chartex" xmlns:cx6="http://schemas.microsoft.com/office/drawing/2016/5/12/chartex" xmlns:cx7="http://schemas.microsoft.com/office/drawing/2016/5/13/chartex" xmlns:cx8="http://schemas.microsoft.com/office/drawing/2016/5/14/chartex" xmlns:mc="http://schemas.openxmlformats.org/markup-compatibility/2006" xmlns:aink="http://schemas.microsoft.com/office/drawing/2016/ink" xmlns:am3d="http://schemas.microsoft.com/office/drawing/2017/model3d" xmlns:o="urn:schemas-microsoft-com:office:office" xmlns:r="http://schemas.openxmlformats.org/officeDocument/2006/relationships" xmlns:m="http://schemas.openxmlformats.org/officeDocument/2006/math" xmlns:v="urn:schemas-microsoft-com:vml" xmlns:wp14="http://schemas.microsoft.com/office/word/2010/wordprocessingDrawing" xmlns:wp="http://schemas.openxmlformats.org/drawingml/2006/wordprocessingDrawing" xmlns:w10="urn:schemas-microsoft-com:office:word" xmlns:w="http://schemas.openxmlformats.org/wordprocessingml/2006/main" xmlns:w14="http://schemas.microsoft.com/office/word/2010/wordml" xmlns:w15="http://schemas.microsoft.com/office/word/2012/wordml" xmlns:w16cex="http://schemas.microsoft.com/office/word/2018/wordml/cex" xmlns:w16cid="http://schemas.microsoft.com/office/word/2016/wordml/cid" xmlns:w16="http://schemas.microsoft.com/office/word/2018/wordml" xmlns:w16sdtdh="http://schemas.microsoft.com/office/word/2020/wordml/sdtdatahash" xmlns:w16se="http://schemas.microsoft.com/office/word/2015/wordml/symex" xmlns:wpg="http://schemas.microsoft.com/office/word/2010/wordprocessingGroup" xmlns:wpi="http://schemas.microsoft.com/office/word/2010/wordprocessingInk" xmlns:wne="http://schemas.microsoft.com/office/word/2006/wordml" xmlns:wps="http://schemas.microsoft.com/office/word/2010/wordprocessingShape" mc:Ignorable="w14 w15 w16se w16cid w16 w16cex w16sdtdh wp14">
+<w:footnotes xmlns:wpc="http://schemas.microsoft.com/office/word/2010/wordprocessingCanvas" xmlns:cx="http://schemas.microsoft.com/office/drawing/2014/chartex" xmlns:cx1="http://schemas.microsoft.com/office/drawing/2015/9/8/chartex" xmlns:cx2="http://schemas.microsoft.com/office/drawing/2015/10/21/chartex" xmlns:cx3="http://schemas.microsoft.com/office/drawing/2016/5/9/chartex" xmlns:cx4="http://schemas.microsoft.com/office/drawing/2016/5/10/chartex" xmlns:cx5="http://schemas.microsoft.com/office/drawing/2016/5/11/chartex" xmlns:cx6="http://schemas.microsoft.com/office/drawing/2016/5/12/chartex" xmlns:cx7="http://schemas.microsoft.com/office/drawing/2016/5/13/chartex" xmlns:cx8="http://schemas.microsoft.com/office/drawing/2016/5/14/chartex" xmlns:mc="http://schemas.openxmlformats.org/markup-compatibility/2006" xmlns:aink="http://schemas.microsoft.com/office/drawing/2016/ink" xmlns:am3d="http://schemas.microsoft.com/office/drawing/2017/model3d" xmlns:o="urn:schemas-microsoft-com:office:office" xmlns:oel="http://schemas.microsoft.com/office/2019/extlst" xmlns:r="http://schemas.openxmlformats.org/officeDocument/2006/relationships" xmlns:m="http://schemas.openxmlformats.org/officeDocument/2006/math" xmlns:v="urn:schemas-microsoft-com:vml" xmlns:wp14="http://schemas.microsoft.com/office/word/2010/wordprocessingDrawing" xmlns:wp="http://schemas.openxmlformats.org/drawingml/2006/wordprocessingDrawing" xmlns:w10="urn:schemas-microsoft-com:office:word" xmlns:w="http://schemas.openxmlformats.org/wordprocessingml/2006/main" xmlns:w14="http://schemas.microsoft.com/office/word/2010/wordml" xmlns:w15="http://schemas.microsoft.com/office/word/2012/wordml" xmlns:w16cex="http://schemas.microsoft.com/office/word/2018/wordml/cex" xmlns:w16cid="http://schemas.microsoft.com/office/word/2016/wordml/cid" xmlns:w16="http://schemas.microsoft.com/office/word/2018/wordml" xmlns:w16sdtdh="http://schemas.microsoft.com/office/word/2020/wordml/sdtdatahash" xmlns:w16se="http://schemas.microsoft.com/office/word/2015/wordml/symex" xmlns:wpg="http://schemas.microsoft.com/office/word/2010/wordprocessingGroup" xmlns:wpi="http://schemas.microsoft.com/office/word/2010/wordprocessingInk" xmlns:wne="http://schemas.microsoft.com/office/word/2006/wordml" xmlns:wps="http://schemas.microsoft.com/office/word/2010/wordprocessingShape" mc:Ignorable="w14 w15 w16se w16cid w16 w16cex w16sdtdh wp14">
   <w:footnote w:type="separator" w:id="-1">
     <w:p>
       <w:pPr>
@@ -5431,7 +5451,7 @@
 </file>
 
 <file path=word/numbering.xml><?xml version="1.0" encoding="utf-8"?>
-<w:numbering xmlns:wpc="http://schemas.microsoft.com/office/word/2010/wordprocessingCanvas" xmlns:cx="http://schemas.microsoft.com/office/drawing/2014/chartex" xmlns:cx1="http://schemas.microsoft.com/office/drawing/2015/9/8/chartex" xmlns:cx2="http://schemas.microsoft.com/office/drawing/2015/10/21/chartex" xmlns:cx3="http://schemas.microsoft.com/office/drawing/2016/5/9/chartex" xmlns:cx4="http://schemas.microsoft.com/office/drawing/2016/5/10/chartex" xmlns:cx5="http://schemas.microsoft.com/office/drawing/2016/5/11/chartex" xmlns:cx6="http://schemas.microsoft.com/office/drawing/2016/5/12/chartex" xmlns:cx7="http://schemas.microsoft.com/office/drawing/2016/5/13/chartex" xmlns:cx8="http://schemas.microsoft.com/office/drawing/2016/5/14/chartex" xmlns:mc="http://schemas.openxmlformats.org/markup-compatibility/2006" xmlns:aink="http://schemas.microsoft.com/office/drawing/2016/ink" xmlns:am3d="http://schemas.microsoft.com/office/drawing/2017/model3d" xmlns:o="urn:schemas-microsoft-com:office:office" xmlns:r="http://schemas.openxmlformats.org/officeDocument/2006/relationships" xmlns:m="http://schemas.openxmlformats.org/officeDocument/2006/math" xmlns:v="urn:schemas-microsoft-com:vml" xmlns:wp14="http://schemas.microsoft.com/office/word/2010/wordprocessingDrawing" xmlns:wp="http://schemas.openxmlformats.org/drawingml/2006/wordprocessingDrawing" xmlns:w10="urn:schemas-microsoft-com:office:word" xmlns:w="http://schemas.openxmlformats.org/wordprocessingml/2006/main" xmlns:w14="http://schemas.microsoft.com/office/word/2010/wordml" xmlns:w15="http://schemas.microsoft.com/office/word/2012/wordml" xmlns:w16cex="http://schemas.microsoft.com/office/word/2018/wordml/cex" xmlns:w16cid="http://schemas.microsoft.com/office/word/2016/wordml/cid" xmlns:w16="http://schemas.microsoft.com/office/word/2018/wordml" xmlns:w16sdtdh="http://schemas.microsoft.com/office/word/2020/wordml/sdtdatahash" xmlns:w16se="http://schemas.microsoft.com/office/word/2015/wordml/symex" xmlns:wpg="http://schemas.microsoft.com/office/word/2010/wordprocessingGroup" xmlns:wpi="http://schemas.microsoft.com/office/word/2010/wordprocessingInk" xmlns:wne="http://schemas.microsoft.com/office/word/2006/wordml" xmlns:wps="http://schemas.microsoft.com/office/word/2010/wordprocessingShape" mc:Ignorable="w14 w15 w16se w16cid w16 w16cex w16sdtdh wp14">
+<w:numbering xmlns:wpc="http://schemas.microsoft.com/office/word/2010/wordprocessingCanvas" xmlns:cx="http://schemas.microsoft.com/office/drawing/2014/chartex" xmlns:cx1="http://schemas.microsoft.com/office/drawing/2015/9/8/chartex" xmlns:cx2="http://schemas.microsoft.com/office/drawing/2015/10/21/chartex" xmlns:cx3="http://schemas.microsoft.com/office/drawing/2016/5/9/chartex" xmlns:cx4="http://schemas.microsoft.com/office/drawing/2016/5/10/chartex" xmlns:cx5="http://schemas.microsoft.com/office/drawing/2016/5/11/chartex" xmlns:cx6="http://schemas.microsoft.com/office/drawing/2016/5/12/chartex" xmlns:cx7="http://schemas.microsoft.com/office/drawing/2016/5/13/chartex" xmlns:cx8="http://schemas.microsoft.com/office/drawing/2016/5/14/chartex" xmlns:mc="http://schemas.openxmlformats.org/markup-compatibility/2006" xmlns:aink="http://schemas.microsoft.com/office/drawing/2016/ink" xmlns:am3d="http://schemas.microsoft.com/office/drawing/2017/model3d" xmlns:o="urn:schemas-microsoft-com:office:office" xmlns:oel="http://schemas.microsoft.com/office/2019/extlst" xmlns:r="http://schemas.openxmlformats.org/officeDocument/2006/relationships" xmlns:m="http://schemas.openxmlformats.org/officeDocument/2006/math" xmlns:v="urn:schemas-microsoft-com:vml" xmlns:wp14="http://schemas.microsoft.com/office/word/2010/wordprocessingDrawing" xmlns:wp="http://schemas.openxmlformats.org/drawingml/2006/wordprocessingDrawing" xmlns:w10="urn:schemas-microsoft-com:office:word" xmlns:w="http://schemas.openxmlformats.org/wordprocessingml/2006/main" xmlns:w14="http://schemas.microsoft.com/office/word/2010/wordml" xmlns:w15="http://schemas.microsoft.com/office/word/2012/wordml" xmlns:w16cex="http://schemas.microsoft.com/office/word/2018/wordml/cex" xmlns:w16cid="http://schemas.microsoft.com/office/word/2016/wordml/cid" xmlns:w16="http://schemas.microsoft.com/office/word/2018/wordml" xmlns:w16sdtdh="http://schemas.microsoft.com/office/word/2020/wordml/sdtdatahash" xmlns:w16se="http://schemas.microsoft.com/office/word/2015/wordml/symex" xmlns:wpg="http://schemas.microsoft.com/office/word/2010/wordprocessingGroup" xmlns:wpi="http://schemas.microsoft.com/office/word/2010/wordprocessingInk" xmlns:wne="http://schemas.microsoft.com/office/word/2006/wordml" xmlns:wps="http://schemas.microsoft.com/office/word/2010/wordprocessingShape" mc:Ignorable="w14 w15 w16se w16cid w16 w16cex w16sdtdh wp14">
   <w:abstractNum w:abstractNumId="0" w15:restartNumberingAfterBreak="0">
     <w:nsid w:val="08D20855"/>
     <w:multiLevelType w:val="hybridMultilevel"/>
@@ -6152,6 +6172,119 @@
     </w:lvl>
   </w:abstractNum>
   <w:abstractNum w:abstractNumId="7" w15:restartNumberingAfterBreak="0">
+    <w:nsid w:val="2BE40257"/>
+    <w:multiLevelType w:val="hybridMultilevel"/>
+    <w:tmpl w:val="D4625178"/>
+    <w:lvl w:ilvl="0" w:tplc="3EFA8B8A">
+      <w:start w:val="2"/>
+      <w:numFmt w:val="bullet"/>
+      <w:lvlText w:val="-"/>
+      <w:lvlJc w:val="left"/>
+      <w:pPr>
+        <w:ind w:left="720" w:hanging="360"/>
+      </w:pPr>
+      <w:rPr>
+        <w:rFonts w:ascii="Times New Roman" w:eastAsiaTheme="minorHAnsi" w:hAnsi="Times New Roman" w:cs="Times New Roman" w:hint="default"/>
+      </w:rPr>
+    </w:lvl>
+    <w:lvl w:ilvl="1" w:tplc="042A0003" w:tentative="1">
+      <w:start w:val="1"/>
+      <w:numFmt w:val="bullet"/>
+      <w:lvlText w:val="o"/>
+      <w:lvlJc w:val="left"/>
+      <w:pPr>
+        <w:ind w:left="1440" w:hanging="360"/>
+      </w:pPr>
+      <w:rPr>
+        <w:rFonts w:ascii="Courier New" w:hAnsi="Courier New" w:cs="Courier New" w:hint="default"/>
+      </w:rPr>
+    </w:lvl>
+    <w:lvl w:ilvl="2" w:tplc="042A0005" w:tentative="1">
+      <w:start w:val="1"/>
+      <w:numFmt w:val="bullet"/>
+      <w:lvlText w:val=""/>
+      <w:lvlJc w:val="left"/>
+      <w:pPr>
+        <w:ind w:left="2160" w:hanging="360"/>
+      </w:pPr>
+      <w:rPr>
+        <w:rFonts w:ascii="Wingdings" w:hAnsi="Wingdings" w:hint="default"/>
+      </w:rPr>
+    </w:lvl>
+    <w:lvl w:ilvl="3" w:tplc="042A0001" w:tentative="1">
+      <w:start w:val="1"/>
+      <w:numFmt w:val="bullet"/>
+      <w:lvlText w:val=""/>
+      <w:lvlJc w:val="left"/>
+      <w:pPr>
+        <w:ind w:left="2880" w:hanging="360"/>
+      </w:pPr>
+      <w:rPr>
+        <w:rFonts w:ascii="Symbol" w:hAnsi="Symbol" w:hint="default"/>
+      </w:rPr>
+    </w:lvl>
+    <w:lvl w:ilvl="4" w:tplc="042A0003" w:tentative="1">
+      <w:start w:val="1"/>
+      <w:numFmt w:val="bullet"/>
+      <w:lvlText w:val="o"/>
+      <w:lvlJc w:val="left"/>
+      <w:pPr>
+        <w:ind w:left="3600" w:hanging="360"/>
+      </w:pPr>
+      <w:rPr>
+        <w:rFonts w:ascii="Courier New" w:hAnsi="Courier New" w:cs="Courier New" w:hint="default"/>
+      </w:rPr>
+    </w:lvl>
+    <w:lvl w:ilvl="5" w:tplc="042A0005" w:tentative="1">
+      <w:start w:val="1"/>
+      <w:numFmt w:val="bullet"/>
+      <w:lvlText w:val=""/>
+      <w:lvlJc w:val="left"/>
+      <w:pPr>
+        <w:ind w:left="4320" w:hanging="360"/>
+      </w:pPr>
+      <w:rPr>
+        <w:rFonts w:ascii="Wingdings" w:hAnsi="Wingdings" w:hint="default"/>
+      </w:rPr>
+    </w:lvl>
+    <w:lvl w:ilvl="6" w:tplc="042A0001" w:tentative="1">
+      <w:start w:val="1"/>
+      <w:numFmt w:val="bullet"/>
+      <w:lvlText w:val=""/>
+      <w:lvlJc w:val="left"/>
+      <w:pPr>
+        <w:ind w:left="5040" w:hanging="360"/>
+      </w:pPr>
+      <w:rPr>
+        <w:rFonts w:ascii="Symbol" w:hAnsi="Symbol" w:hint="default"/>
+      </w:rPr>
+    </w:lvl>
+    <w:lvl w:ilvl="7" w:tplc="042A0003" w:tentative="1">
+      <w:start w:val="1"/>
+      <w:numFmt w:val="bullet"/>
+      <w:lvlText w:val="o"/>
+      <w:lvlJc w:val="left"/>
+      <w:pPr>
+        <w:ind w:left="5760" w:hanging="360"/>
+      </w:pPr>
+      <w:rPr>
+        <w:rFonts w:ascii="Courier New" w:hAnsi="Courier New" w:cs="Courier New" w:hint="default"/>
+      </w:rPr>
+    </w:lvl>
+    <w:lvl w:ilvl="8" w:tplc="042A0005" w:tentative="1">
+      <w:start w:val="1"/>
+      <w:numFmt w:val="bullet"/>
+      <w:lvlText w:val=""/>
+      <w:lvlJc w:val="left"/>
+      <w:pPr>
+        <w:ind w:left="6480" w:hanging="360"/>
+      </w:pPr>
+      <w:rPr>
+        <w:rFonts w:ascii="Wingdings" w:hAnsi="Wingdings" w:hint="default"/>
+      </w:rPr>
+    </w:lvl>
+  </w:abstractNum>
+  <w:abstractNum w:abstractNumId="8" w15:restartNumberingAfterBreak="0">
     <w:nsid w:val="326D3EFF"/>
     <w:multiLevelType w:val="hybridMultilevel"/>
     <w:tmpl w:val="63BEDEB8"/>
@@ -6240,7 +6373,120 @@
       </w:pPr>
     </w:lvl>
   </w:abstractNum>
-  <w:abstractNum w:abstractNumId="8" w15:restartNumberingAfterBreak="0">
+  <w:abstractNum w:abstractNumId="9" w15:restartNumberingAfterBreak="0">
+    <w:nsid w:val="464A4670"/>
+    <w:multiLevelType w:val="hybridMultilevel"/>
+    <w:tmpl w:val="950C70E4"/>
+    <w:lvl w:ilvl="0" w:tplc="EB8A9ECC">
+      <w:start w:val="2"/>
+      <w:numFmt w:val="bullet"/>
+      <w:lvlText w:val="-"/>
+      <w:lvlJc w:val="left"/>
+      <w:pPr>
+        <w:ind w:left="987" w:hanging="360"/>
+      </w:pPr>
+      <w:rPr>
+        <w:rFonts w:ascii="Times New Roman" w:eastAsiaTheme="minorHAnsi" w:hAnsi="Times New Roman" w:cs="Times New Roman" w:hint="default"/>
+      </w:rPr>
+    </w:lvl>
+    <w:lvl w:ilvl="1" w:tplc="042A0003" w:tentative="1">
+      <w:start w:val="1"/>
+      <w:numFmt w:val="bullet"/>
+      <w:lvlText w:val="o"/>
+      <w:lvlJc w:val="left"/>
+      <w:pPr>
+        <w:ind w:left="1707" w:hanging="360"/>
+      </w:pPr>
+      <w:rPr>
+        <w:rFonts w:ascii="Courier New" w:hAnsi="Courier New" w:cs="Courier New" w:hint="default"/>
+      </w:rPr>
+    </w:lvl>
+    <w:lvl w:ilvl="2" w:tplc="042A0005" w:tentative="1">
+      <w:start w:val="1"/>
+      <w:numFmt w:val="bullet"/>
+      <w:lvlText w:val=""/>
+      <w:lvlJc w:val="left"/>
+      <w:pPr>
+        <w:ind w:left="2427" w:hanging="360"/>
+      </w:pPr>
+      <w:rPr>
+        <w:rFonts w:ascii="Wingdings" w:hAnsi="Wingdings" w:hint="default"/>
+      </w:rPr>
+    </w:lvl>
+    <w:lvl w:ilvl="3" w:tplc="042A0001" w:tentative="1">
+      <w:start w:val="1"/>
+      <w:numFmt w:val="bullet"/>
+      <w:lvlText w:val=""/>
+      <w:lvlJc w:val="left"/>
+      <w:pPr>
+        <w:ind w:left="3147" w:hanging="360"/>
+      </w:pPr>
+      <w:rPr>
+        <w:rFonts w:ascii="Symbol" w:hAnsi="Symbol" w:hint="default"/>
+      </w:rPr>
+    </w:lvl>
+    <w:lvl w:ilvl="4" w:tplc="042A0003" w:tentative="1">
+      <w:start w:val="1"/>
+      <w:numFmt w:val="bullet"/>
+      <w:lvlText w:val="o"/>
+      <w:lvlJc w:val="left"/>
+      <w:pPr>
+        <w:ind w:left="3867" w:hanging="360"/>
+      </w:pPr>
+      <w:rPr>
+        <w:rFonts w:ascii="Courier New" w:hAnsi="Courier New" w:cs="Courier New" w:hint="default"/>
+      </w:rPr>
+    </w:lvl>
+    <w:lvl w:ilvl="5" w:tplc="042A0005" w:tentative="1">
+      <w:start w:val="1"/>
+      <w:numFmt w:val="bullet"/>
+      <w:lvlText w:val=""/>
+      <w:lvlJc w:val="left"/>
+      <w:pPr>
+        <w:ind w:left="4587" w:hanging="360"/>
+      </w:pPr>
+      <w:rPr>
+        <w:rFonts w:ascii="Wingdings" w:hAnsi="Wingdings" w:hint="default"/>
+      </w:rPr>
+    </w:lvl>
+    <w:lvl w:ilvl="6" w:tplc="042A0001" w:tentative="1">
+      <w:start w:val="1"/>
+      <w:numFmt w:val="bullet"/>
+      <w:lvlText w:val=""/>
+      <w:lvlJc w:val="left"/>
+      <w:pPr>
+        <w:ind w:left="5307" w:hanging="360"/>
+      </w:pPr>
+      <w:rPr>
+        <w:rFonts w:ascii="Symbol" w:hAnsi="Symbol" w:hint="default"/>
+      </w:rPr>
+    </w:lvl>
+    <w:lvl w:ilvl="7" w:tplc="042A0003" w:tentative="1">
+      <w:start w:val="1"/>
+      <w:numFmt w:val="bullet"/>
+      <w:lvlText w:val="o"/>
+      <w:lvlJc w:val="left"/>
+      <w:pPr>
+        <w:ind w:left="6027" w:hanging="360"/>
+      </w:pPr>
+      <w:rPr>
+        <w:rFonts w:ascii="Courier New" w:hAnsi="Courier New" w:cs="Courier New" w:hint="default"/>
+      </w:rPr>
+    </w:lvl>
+    <w:lvl w:ilvl="8" w:tplc="042A0005" w:tentative="1">
+      <w:start w:val="1"/>
+      <w:numFmt w:val="bullet"/>
+      <w:lvlText w:val=""/>
+      <w:lvlJc w:val="left"/>
+      <w:pPr>
+        <w:ind w:left="6747" w:hanging="360"/>
+      </w:pPr>
+      <w:rPr>
+        <w:rFonts w:ascii="Wingdings" w:hAnsi="Wingdings" w:hint="default"/>
+      </w:rPr>
+    </w:lvl>
+  </w:abstractNum>
+  <w:abstractNum w:abstractNumId="10" w15:restartNumberingAfterBreak="0">
     <w:nsid w:val="62AC334D"/>
     <w:multiLevelType w:val="multilevel"/>
     <w:tmpl w:val="04090029"/>
@@ -6335,11 +6581,11 @@
       </w:pPr>
     </w:lvl>
   </w:abstractNum>
-  <w:abstractNum w:abstractNumId="9" w15:restartNumberingAfterBreak="0">
+  <w:abstractNum w:abstractNumId="11" w15:restartNumberingAfterBreak="0">
     <w:nsid w:val="67AF6BA8"/>
     <w:multiLevelType w:val="hybridMultilevel"/>
-    <w:tmpl w:val="07B85CE8"/>
-    <w:lvl w:ilvl="0" w:tplc="AF1C78B6">
+    <w:tmpl w:val="7A50EBAE"/>
+    <w:lvl w:ilvl="0" w:tplc="343094DA">
       <w:start w:val="1"/>
       <w:numFmt w:val="bullet"/>
       <w:pStyle w:val="-G1"/>
@@ -6449,7 +6695,120 @@
       </w:rPr>
     </w:lvl>
   </w:abstractNum>
-  <w:abstractNum w:abstractNumId="10" w15:restartNumberingAfterBreak="0">
+  <w:abstractNum w:abstractNumId="12" w15:restartNumberingAfterBreak="0">
+    <w:nsid w:val="6A4C2651"/>
+    <w:multiLevelType w:val="hybridMultilevel"/>
+    <w:tmpl w:val="0AC6B2DA"/>
+    <w:lvl w:ilvl="0" w:tplc="E5D84C14">
+      <w:start w:val="2"/>
+      <w:numFmt w:val="bullet"/>
+      <w:lvlText w:val="-"/>
+      <w:lvlJc w:val="left"/>
+      <w:pPr>
+        <w:ind w:left="720" w:hanging="360"/>
+      </w:pPr>
+      <w:rPr>
+        <w:rFonts w:ascii="Times New Roman" w:eastAsiaTheme="minorHAnsi" w:hAnsi="Times New Roman" w:cs="Times New Roman" w:hint="default"/>
+      </w:rPr>
+    </w:lvl>
+    <w:lvl w:ilvl="1" w:tplc="042A0003" w:tentative="1">
+      <w:start w:val="1"/>
+      <w:numFmt w:val="bullet"/>
+      <w:lvlText w:val="o"/>
+      <w:lvlJc w:val="left"/>
+      <w:pPr>
+        <w:ind w:left="1440" w:hanging="360"/>
+      </w:pPr>
+      <w:rPr>
+        <w:rFonts w:ascii="Courier New" w:hAnsi="Courier New" w:cs="Courier New" w:hint="default"/>
+      </w:rPr>
+    </w:lvl>
+    <w:lvl w:ilvl="2" w:tplc="042A0005" w:tentative="1">
+      <w:start w:val="1"/>
+      <w:numFmt w:val="bullet"/>
+      <w:lvlText w:val=""/>
+      <w:lvlJc w:val="left"/>
+      <w:pPr>
+        <w:ind w:left="2160" w:hanging="360"/>
+      </w:pPr>
+      <w:rPr>
+        <w:rFonts w:ascii="Wingdings" w:hAnsi="Wingdings" w:hint="default"/>
+      </w:rPr>
+    </w:lvl>
+    <w:lvl w:ilvl="3" w:tplc="042A0001" w:tentative="1">
+      <w:start w:val="1"/>
+      <w:numFmt w:val="bullet"/>
+      <w:lvlText w:val=""/>
+      <w:lvlJc w:val="left"/>
+      <w:pPr>
+        <w:ind w:left="2880" w:hanging="360"/>
+      </w:pPr>
+      <w:rPr>
+        <w:rFonts w:ascii="Symbol" w:hAnsi="Symbol" w:hint="default"/>
+      </w:rPr>
+    </w:lvl>
+    <w:lvl w:ilvl="4" w:tplc="042A0003" w:tentative="1">
+      <w:start w:val="1"/>
+      <w:numFmt w:val="bullet"/>
+      <w:lvlText w:val="o"/>
+      <w:lvlJc w:val="left"/>
+      <w:pPr>
+        <w:ind w:left="3600" w:hanging="360"/>
+      </w:pPr>
+      <w:rPr>
+        <w:rFonts w:ascii="Courier New" w:hAnsi="Courier New" w:cs="Courier New" w:hint="default"/>
+      </w:rPr>
+    </w:lvl>
+    <w:lvl w:ilvl="5" w:tplc="042A0005" w:tentative="1">
+      <w:start w:val="1"/>
+      <w:numFmt w:val="bullet"/>
+      <w:lvlText w:val=""/>
+      <w:lvlJc w:val="left"/>
+      <w:pPr>
+        <w:ind w:left="4320" w:hanging="360"/>
+      </w:pPr>
+      <w:rPr>
+        <w:rFonts w:ascii="Wingdings" w:hAnsi="Wingdings" w:hint="default"/>
+      </w:rPr>
+    </w:lvl>
+    <w:lvl w:ilvl="6" w:tplc="042A0001" w:tentative="1">
+      <w:start w:val="1"/>
+      <w:numFmt w:val="bullet"/>
+      <w:lvlText w:val=""/>
+      <w:lvlJc w:val="left"/>
+      <w:pPr>
+        <w:ind w:left="5040" w:hanging="360"/>
+      </w:pPr>
+      <w:rPr>
+        <w:rFonts w:ascii="Symbol" w:hAnsi="Symbol" w:hint="default"/>
+      </w:rPr>
+    </w:lvl>
+    <w:lvl w:ilvl="7" w:tplc="042A0003" w:tentative="1">
+      <w:start w:val="1"/>
+      <w:numFmt w:val="bullet"/>
+      <w:lvlText w:val="o"/>
+      <w:lvlJc w:val="left"/>
+      <w:pPr>
+        <w:ind w:left="5760" w:hanging="360"/>
+      </w:pPr>
+      <w:rPr>
+        <w:rFonts w:ascii="Courier New" w:hAnsi="Courier New" w:cs="Courier New" w:hint="default"/>
+      </w:rPr>
+    </w:lvl>
+    <w:lvl w:ilvl="8" w:tplc="042A0005" w:tentative="1">
+      <w:start w:val="1"/>
+      <w:numFmt w:val="bullet"/>
+      <w:lvlText w:val=""/>
+      <w:lvlJc w:val="left"/>
+      <w:pPr>
+        <w:ind w:left="6480" w:hanging="360"/>
+      </w:pPr>
+      <w:rPr>
+        <w:rFonts w:ascii="Wingdings" w:hAnsi="Wingdings" w:hint="default"/>
+      </w:rPr>
+    </w:lvl>
+  </w:abstractNum>
+  <w:abstractNum w:abstractNumId="13" w15:restartNumberingAfterBreak="0">
     <w:nsid w:val="77CF0DEE"/>
     <w:multiLevelType w:val="hybridMultilevel"/>
     <w:tmpl w:val="FAC63628"/>
@@ -6541,7 +6900,7 @@
       </w:pPr>
     </w:lvl>
   </w:abstractNum>
-  <w:abstractNum w:abstractNumId="11" w15:restartNumberingAfterBreak="0">
+  <w:abstractNum w:abstractNumId="14" w15:restartNumberingAfterBreak="0">
     <w:nsid w:val="7B216421"/>
     <w:multiLevelType w:val="hybridMultilevel"/>
     <w:tmpl w:val="45847034"/>
@@ -6654,14 +7013,14 @@
       </w:rPr>
     </w:lvl>
   </w:abstractNum>
-  <w:abstractNum w:abstractNumId="12" w15:restartNumberingAfterBreak="0">
+  <w:abstractNum w:abstractNumId="15" w15:restartNumberingAfterBreak="0">
     <w:nsid w:val="7EB40D28"/>
     <w:multiLevelType w:val="multilevel"/>
     <w:tmpl w:val="0A8AB4F0"/>
     <w:lvl w:ilvl="0">
       <w:start w:val="1"/>
       <w:numFmt w:val="decimal"/>
-      <w:pStyle w:val="Heading1"/>
+      <w:pStyle w:val="u1"/>
       <w:suff w:val="nothing"/>
       <w:lvlText w:val="%1."/>
       <w:lvlJc w:val="left"/>
@@ -6675,7 +7034,7 @@
     <w:lvl w:ilvl="1">
       <w:start w:val="1"/>
       <w:numFmt w:val="decimal"/>
-      <w:pStyle w:val="Heading2"/>
+      <w:pStyle w:val="u2"/>
       <w:lvlText w:val="%1.%2."/>
       <w:lvlJc w:val="left"/>
       <w:pPr>
@@ -6691,7 +7050,7 @@
     <w:lvl w:ilvl="2">
       <w:start w:val="1"/>
       <w:numFmt w:val="decimal"/>
-      <w:pStyle w:val="Heading3"/>
+      <w:pStyle w:val="u3"/>
       <w:lvlText w:val="%1.%2.%3."/>
       <w:lvlJc w:val="left"/>
       <w:pPr>
@@ -6707,7 +7066,7 @@
     <w:lvl w:ilvl="3">
       <w:start w:val="1"/>
       <w:numFmt w:val="none"/>
-      <w:pStyle w:val="Heading4"/>
+      <w:pStyle w:val="u4"/>
       <w:suff w:val="nothing"/>
       <w:lvlText w:val=""/>
       <w:lvlJc w:val="left"/>
@@ -6721,7 +7080,7 @@
     <w:lvl w:ilvl="4">
       <w:start w:val="1"/>
       <w:numFmt w:val="none"/>
-      <w:pStyle w:val="Heading5"/>
+      <w:pStyle w:val="u5"/>
       <w:suff w:val="nothing"/>
       <w:lvlText w:val=""/>
       <w:lvlJc w:val="left"/>
@@ -6735,7 +7094,7 @@
     <w:lvl w:ilvl="5">
       <w:start w:val="1"/>
       <w:numFmt w:val="none"/>
-      <w:pStyle w:val="Heading6"/>
+      <w:pStyle w:val="u6"/>
       <w:suff w:val="nothing"/>
       <w:lvlText w:val=""/>
       <w:lvlJc w:val="left"/>
@@ -6749,7 +7108,7 @@
     <w:lvl w:ilvl="6">
       <w:start w:val="1"/>
       <w:numFmt w:val="none"/>
-      <w:pStyle w:val="Heading7"/>
+      <w:pStyle w:val="u7"/>
       <w:suff w:val="nothing"/>
       <w:lvlText w:val=""/>
       <w:lvlJc w:val="left"/>
@@ -6763,7 +7122,7 @@
     <w:lvl w:ilvl="7">
       <w:start w:val="1"/>
       <w:numFmt w:val="none"/>
-      <w:pStyle w:val="Heading8"/>
+      <w:pStyle w:val="u8"/>
       <w:suff w:val="nothing"/>
       <w:lvlText w:val=""/>
       <w:lvlJc w:val="left"/>
@@ -6777,7 +7136,7 @@
     <w:lvl w:ilvl="8">
       <w:start w:val="1"/>
       <w:numFmt w:val="none"/>
-      <w:pStyle w:val="Heading9"/>
+      <w:pStyle w:val="u9"/>
       <w:suff w:val="nothing"/>
       <w:lvlText w:val=""/>
       <w:lvlJc w:val="left"/>
@@ -6789,50 +7148,59 @@
       </w:rPr>
     </w:lvl>
   </w:abstractNum>
-  <w:num w:numId="1">
-    <w:abstractNumId w:val="12"/>
+  <w:num w:numId="1" w16cid:durableId="689985717">
+    <w:abstractNumId w:val="15"/>
   </w:num>
-  <w:num w:numId="2">
-    <w:abstractNumId w:val="8"/>
+  <w:num w:numId="2" w16cid:durableId="570457923">
+    <w:abstractNumId w:val="10"/>
   </w:num>
-  <w:num w:numId="3">
-    <w:abstractNumId w:val="9"/>
+  <w:num w:numId="3" w16cid:durableId="1953974175">
+    <w:abstractNumId w:val="11"/>
   </w:num>
-  <w:num w:numId="4">
+  <w:num w:numId="4" w16cid:durableId="852912535">
     <w:abstractNumId w:val="2"/>
   </w:num>
-  <w:num w:numId="5">
-    <w:abstractNumId w:val="10"/>
+  <w:num w:numId="5" w16cid:durableId="370422629">
+    <w:abstractNumId w:val="13"/>
   </w:num>
-  <w:num w:numId="6">
-    <w:abstractNumId w:val="10"/>
+  <w:num w:numId="6" w16cid:durableId="230237616">
+    <w:abstractNumId w:val="13"/>
     <w:lvlOverride w:ilvl="0">
       <w:startOverride w:val="1"/>
     </w:lvlOverride>
   </w:num>
-  <w:num w:numId="7">
+  <w:num w:numId="7" w16cid:durableId="1289314587">
     <w:abstractNumId w:val="3"/>
   </w:num>
-  <w:num w:numId="8">
-    <w:abstractNumId w:val="7"/>
+  <w:num w:numId="8" w16cid:durableId="1068262056">
+    <w:abstractNumId w:val="8"/>
   </w:num>
-  <w:num w:numId="9">
+  <w:num w:numId="9" w16cid:durableId="975569135">
     <w:abstractNumId w:val="6"/>
   </w:num>
-  <w:num w:numId="10">
+  <w:num w:numId="10" w16cid:durableId="811824506">
     <w:abstractNumId w:val="5"/>
   </w:num>
-  <w:num w:numId="11">
+  <w:num w:numId="11" w16cid:durableId="2042510642">
     <w:abstractNumId w:val="1"/>
   </w:num>
-  <w:num w:numId="12">
+  <w:num w:numId="12" w16cid:durableId="1607229857">
     <w:abstractNumId w:val="0"/>
   </w:num>
-  <w:num w:numId="13">
-    <w:abstractNumId w:val="11"/>
+  <w:num w:numId="13" w16cid:durableId="2013795989">
+    <w:abstractNumId w:val="14"/>
   </w:num>
-  <w:num w:numId="14">
+  <w:num w:numId="14" w16cid:durableId="1368024547">
     <w:abstractNumId w:val="4"/>
+  </w:num>
+  <w:num w:numId="15" w16cid:durableId="1969120772">
+    <w:abstractNumId w:val="9"/>
+  </w:num>
+  <w:num w:numId="16" w16cid:durableId="689717134">
+    <w:abstractNumId w:val="12"/>
+  </w:num>
+  <w:num w:numId="17" w16cid:durableId="1170945898">
+    <w:abstractNumId w:val="7"/>
   </w:num>
 </w:numbering>
 </file>
@@ -7232,7 +7600,7 @@
     <w:lsdException w:name="Unresolved Mention" w:semiHidden="1" w:unhideWhenUsed="1"/>
     <w:lsdException w:name="Smart Link" w:semiHidden="1" w:unhideWhenUsed="1"/>
   </w:latentStyles>
-  <w:style w:type="paragraph" w:default="1" w:styleId="Normal">
+  <w:style w:type="paragraph" w:default="1" w:styleId="Binhthng">
     <w:name w:val="Normal"/>
     <w:qFormat/>
     <w:rsid w:val="00576389"/>
@@ -7245,11 +7613,11 @@
       <w:sz w:val="26"/>
     </w:rPr>
   </w:style>
-  <w:style w:type="paragraph" w:styleId="Heading1">
+  <w:style w:type="paragraph" w:styleId="u1">
     <w:name w:val="heading 1"/>
-    <w:basedOn w:val="Normal"/>
-    <w:next w:val="Normal"/>
-    <w:link w:val="Heading1Char"/>
+    <w:basedOn w:val="Binhthng"/>
+    <w:next w:val="Binhthng"/>
+    <w:link w:val="u1Char"/>
     <w:autoRedefine/>
     <w:uiPriority w:val="9"/>
     <w:qFormat/>
@@ -7275,11 +7643,11 @@
       <w:lang w:val="vi-VN"/>
     </w:rPr>
   </w:style>
-  <w:style w:type="paragraph" w:styleId="Heading2">
+  <w:style w:type="paragraph" w:styleId="u2">
     <w:name w:val="heading 2"/>
-    <w:basedOn w:val="Normal"/>
-    <w:next w:val="Normal"/>
-    <w:link w:val="Heading2Char"/>
+    <w:basedOn w:val="Binhthng"/>
+    <w:next w:val="Binhthng"/>
+    <w:link w:val="u2Char"/>
     <w:autoRedefine/>
     <w:uiPriority w:val="9"/>
     <w:unhideWhenUsed/>
@@ -7303,11 +7671,11 @@
       <w:szCs w:val="26"/>
     </w:rPr>
   </w:style>
-  <w:style w:type="paragraph" w:styleId="Heading3">
+  <w:style w:type="paragraph" w:styleId="u3">
     <w:name w:val="heading 3"/>
-    <w:basedOn w:val="Normal"/>
-    <w:next w:val="Normal"/>
-    <w:link w:val="Heading3Char"/>
+    <w:basedOn w:val="Binhthng"/>
+    <w:next w:val="Binhthng"/>
+    <w:link w:val="u3Char"/>
     <w:autoRedefine/>
     <w:uiPriority w:val="9"/>
     <w:unhideWhenUsed/>
@@ -7331,11 +7699,11 @@
       <w:szCs w:val="24"/>
     </w:rPr>
   </w:style>
-  <w:style w:type="paragraph" w:styleId="Heading4">
+  <w:style w:type="paragraph" w:styleId="u4">
     <w:name w:val="heading 4"/>
-    <w:basedOn w:val="Normal"/>
-    <w:next w:val="Normal"/>
-    <w:link w:val="Heading4Char"/>
+    <w:basedOn w:val="Binhthng"/>
+    <w:next w:val="Binhthng"/>
+    <w:link w:val="u4Char"/>
     <w:uiPriority w:val="9"/>
     <w:semiHidden/>
     <w:unhideWhenUsed/>
@@ -7358,11 +7726,11 @@
       <w:color w:val="2E74B5" w:themeColor="accent1" w:themeShade="BF"/>
     </w:rPr>
   </w:style>
-  <w:style w:type="paragraph" w:styleId="Heading5">
+  <w:style w:type="paragraph" w:styleId="u5">
     <w:name w:val="heading 5"/>
-    <w:basedOn w:val="Normal"/>
-    <w:next w:val="Normal"/>
-    <w:link w:val="Heading5Char"/>
+    <w:basedOn w:val="Binhthng"/>
+    <w:next w:val="Binhthng"/>
+    <w:link w:val="u5Char"/>
     <w:uiPriority w:val="9"/>
     <w:semiHidden/>
     <w:unhideWhenUsed/>
@@ -7383,11 +7751,11 @@
       <w:color w:val="2E74B5" w:themeColor="accent1" w:themeShade="BF"/>
     </w:rPr>
   </w:style>
-  <w:style w:type="paragraph" w:styleId="Heading6">
+  <w:style w:type="paragraph" w:styleId="u6">
     <w:name w:val="heading 6"/>
-    <w:basedOn w:val="Normal"/>
-    <w:next w:val="Normal"/>
-    <w:link w:val="Heading6Char"/>
+    <w:basedOn w:val="Binhthng"/>
+    <w:next w:val="Binhthng"/>
+    <w:link w:val="u6Char"/>
     <w:uiPriority w:val="9"/>
     <w:semiHidden/>
     <w:unhideWhenUsed/>
@@ -7408,11 +7776,11 @@
       <w:color w:val="1F4D78" w:themeColor="accent1" w:themeShade="7F"/>
     </w:rPr>
   </w:style>
-  <w:style w:type="paragraph" w:styleId="Heading7">
+  <w:style w:type="paragraph" w:styleId="u7">
     <w:name w:val="heading 7"/>
-    <w:basedOn w:val="Normal"/>
-    <w:next w:val="Normal"/>
-    <w:link w:val="Heading7Char"/>
+    <w:basedOn w:val="Binhthng"/>
+    <w:next w:val="Binhthng"/>
+    <w:link w:val="u7Char"/>
     <w:uiPriority w:val="9"/>
     <w:semiHidden/>
     <w:unhideWhenUsed/>
@@ -7435,11 +7803,11 @@
       <w:color w:val="1F4D78" w:themeColor="accent1" w:themeShade="7F"/>
     </w:rPr>
   </w:style>
-  <w:style w:type="paragraph" w:styleId="Heading8">
+  <w:style w:type="paragraph" w:styleId="u8">
     <w:name w:val="heading 8"/>
-    <w:basedOn w:val="Normal"/>
-    <w:next w:val="Normal"/>
-    <w:link w:val="Heading8Char"/>
+    <w:basedOn w:val="Binhthng"/>
+    <w:next w:val="Binhthng"/>
+    <w:link w:val="u8Char"/>
     <w:uiPriority w:val="9"/>
     <w:semiHidden/>
     <w:unhideWhenUsed/>
@@ -7462,11 +7830,11 @@
       <w:szCs w:val="21"/>
     </w:rPr>
   </w:style>
-  <w:style w:type="paragraph" w:styleId="Heading9">
+  <w:style w:type="paragraph" w:styleId="u9">
     <w:name w:val="heading 9"/>
-    <w:basedOn w:val="Normal"/>
-    <w:next w:val="Normal"/>
-    <w:link w:val="Heading9Char"/>
+    <w:basedOn w:val="Binhthng"/>
+    <w:next w:val="Binhthng"/>
+    <w:link w:val="u9Char"/>
     <w:uiPriority w:val="9"/>
     <w:semiHidden/>
     <w:unhideWhenUsed/>
@@ -7491,13 +7859,13 @@
       <w:szCs w:val="21"/>
     </w:rPr>
   </w:style>
-  <w:style w:type="character" w:default="1" w:styleId="DefaultParagraphFont">
+  <w:style w:type="character" w:default="1" w:styleId="Phngmcinhcuaoanvn">
     <w:name w:val="Default Paragraph Font"/>
     <w:uiPriority w:val="1"/>
     <w:semiHidden/>
     <w:unhideWhenUsed/>
   </w:style>
-  <w:style w:type="table" w:default="1" w:styleId="TableNormal">
+  <w:style w:type="table" w:default="1" w:styleId="BangThngthng">
     <w:name w:val="Normal Table"/>
     <w:uiPriority w:val="99"/>
     <w:semiHidden/>
@@ -7512,16 +7880,16 @@
       </w:tblCellMar>
     </w:tblPr>
   </w:style>
-  <w:style w:type="numbering" w:default="1" w:styleId="NoList">
+  <w:style w:type="numbering" w:default="1" w:styleId="Khngco">
     <w:name w:val="No List"/>
     <w:uiPriority w:val="99"/>
     <w:semiHidden/>
     <w:unhideWhenUsed/>
   </w:style>
-  <w:style w:type="paragraph" w:styleId="Header">
+  <w:style w:type="paragraph" w:styleId="utrang">
     <w:name w:val="header"/>
-    <w:basedOn w:val="Normal"/>
-    <w:link w:val="HeaderChar"/>
+    <w:basedOn w:val="Binhthng"/>
+    <w:link w:val="utrangChar"/>
     <w:uiPriority w:val="99"/>
     <w:unhideWhenUsed/>
     <w:rsid w:val="00696D4B"/>
@@ -7533,10 +7901,10 @@
       <w:spacing w:after="0" w:line="240" w:lineRule="auto"/>
     </w:pPr>
   </w:style>
-  <w:style w:type="character" w:customStyle="1" w:styleId="HeaderChar">
-    <w:name w:val="Header Char"/>
-    <w:basedOn w:val="DefaultParagraphFont"/>
-    <w:link w:val="Header"/>
+  <w:style w:type="character" w:customStyle="1" w:styleId="utrangChar">
+    <w:name w:val="Đầu trang Char"/>
+    <w:basedOn w:val="Phngmcinhcuaoanvn"/>
+    <w:link w:val="utrang"/>
     <w:uiPriority w:val="99"/>
     <w:rsid w:val="00696D4B"/>
     <w:rPr>
@@ -7544,10 +7912,10 @@
       <w:sz w:val="26"/>
     </w:rPr>
   </w:style>
-  <w:style w:type="paragraph" w:styleId="Footer">
+  <w:style w:type="paragraph" w:styleId="Chntrang">
     <w:name w:val="footer"/>
-    <w:basedOn w:val="Normal"/>
-    <w:link w:val="FooterChar"/>
+    <w:basedOn w:val="Binhthng"/>
+    <w:link w:val="ChntrangChar"/>
     <w:uiPriority w:val="99"/>
     <w:unhideWhenUsed/>
     <w:rsid w:val="00696D4B"/>
@@ -7559,10 +7927,10 @@
       <w:spacing w:after="0" w:line="240" w:lineRule="auto"/>
     </w:pPr>
   </w:style>
-  <w:style w:type="character" w:customStyle="1" w:styleId="FooterChar">
-    <w:name w:val="Footer Char"/>
-    <w:basedOn w:val="DefaultParagraphFont"/>
-    <w:link w:val="Footer"/>
+  <w:style w:type="character" w:customStyle="1" w:styleId="ChntrangChar">
+    <w:name w:val="Chân trang Char"/>
+    <w:basedOn w:val="Phngmcinhcuaoanvn"/>
+    <w:link w:val="Chntrang"/>
     <w:uiPriority w:val="99"/>
     <w:rsid w:val="00696D4B"/>
     <w:rPr>
@@ -7570,10 +7938,10 @@
       <w:sz w:val="26"/>
     </w:rPr>
   </w:style>
-  <w:style w:type="character" w:customStyle="1" w:styleId="Heading1Char">
-    <w:name w:val="Heading 1 Char"/>
-    <w:basedOn w:val="DefaultParagraphFont"/>
-    <w:link w:val="Heading1"/>
+  <w:style w:type="character" w:customStyle="1" w:styleId="u1Char">
+    <w:name w:val="Đầu đề 1 Char"/>
+    <w:basedOn w:val="Phngmcinhcuaoanvn"/>
+    <w:link w:val="u1"/>
     <w:uiPriority w:val="9"/>
     <w:rsid w:val="00314F5A"/>
     <w:rPr>
@@ -7585,10 +7953,10 @@
       <w:lang w:val="vi-VN"/>
     </w:rPr>
   </w:style>
-  <w:style w:type="character" w:customStyle="1" w:styleId="Heading2Char">
-    <w:name w:val="Heading 2 Char"/>
-    <w:basedOn w:val="DefaultParagraphFont"/>
-    <w:link w:val="Heading2"/>
+  <w:style w:type="character" w:customStyle="1" w:styleId="u2Char">
+    <w:name w:val="Đầu đề 2 Char"/>
+    <w:basedOn w:val="Phngmcinhcuaoanvn"/>
+    <w:link w:val="u2"/>
     <w:uiPriority w:val="9"/>
     <w:rsid w:val="00FE37D5"/>
     <w:rPr>
@@ -7599,10 +7967,10 @@
       <w:szCs w:val="26"/>
     </w:rPr>
   </w:style>
-  <w:style w:type="character" w:customStyle="1" w:styleId="Heading3Char">
-    <w:name w:val="Heading 3 Char"/>
-    <w:basedOn w:val="DefaultParagraphFont"/>
-    <w:link w:val="Heading3"/>
+  <w:style w:type="character" w:customStyle="1" w:styleId="u3Char">
+    <w:name w:val="Đầu đề 3 Char"/>
+    <w:basedOn w:val="Phngmcinhcuaoanvn"/>
+    <w:link w:val="u3"/>
     <w:uiPriority w:val="9"/>
     <w:rsid w:val="00045D9B"/>
     <w:rPr>
@@ -7614,10 +7982,10 @@
       <w:szCs w:val="24"/>
     </w:rPr>
   </w:style>
-  <w:style w:type="character" w:customStyle="1" w:styleId="Heading4Char">
-    <w:name w:val="Heading 4 Char"/>
-    <w:basedOn w:val="DefaultParagraphFont"/>
-    <w:link w:val="Heading4"/>
+  <w:style w:type="character" w:customStyle="1" w:styleId="u4Char">
+    <w:name w:val="Đầu đề 4 Char"/>
+    <w:basedOn w:val="Phngmcinhcuaoanvn"/>
+    <w:link w:val="u4"/>
     <w:uiPriority w:val="9"/>
     <w:semiHidden/>
     <w:rsid w:val="00696D4B"/>
@@ -7629,10 +7997,10 @@
       <w:sz w:val="26"/>
     </w:rPr>
   </w:style>
-  <w:style w:type="character" w:customStyle="1" w:styleId="Heading5Char">
-    <w:name w:val="Heading 5 Char"/>
-    <w:basedOn w:val="DefaultParagraphFont"/>
-    <w:link w:val="Heading5"/>
+  <w:style w:type="character" w:customStyle="1" w:styleId="u5Char">
+    <w:name w:val="Đầu đề 5 Char"/>
+    <w:basedOn w:val="Phngmcinhcuaoanvn"/>
+    <w:link w:val="u5"/>
     <w:uiPriority w:val="9"/>
     <w:semiHidden/>
     <w:rsid w:val="00696D4B"/>
@@ -7642,10 +8010,10 @@
       <w:sz w:val="26"/>
     </w:rPr>
   </w:style>
-  <w:style w:type="character" w:customStyle="1" w:styleId="Heading6Char">
-    <w:name w:val="Heading 6 Char"/>
-    <w:basedOn w:val="DefaultParagraphFont"/>
-    <w:link w:val="Heading6"/>
+  <w:style w:type="character" w:customStyle="1" w:styleId="u6Char">
+    <w:name w:val="Đầu đề 6 Char"/>
+    <w:basedOn w:val="Phngmcinhcuaoanvn"/>
+    <w:link w:val="u6"/>
     <w:uiPriority w:val="9"/>
     <w:semiHidden/>
     <w:rsid w:val="00696D4B"/>
@@ -7655,10 +8023,10 @@
       <w:sz w:val="26"/>
     </w:rPr>
   </w:style>
-  <w:style w:type="character" w:customStyle="1" w:styleId="Heading7Char">
-    <w:name w:val="Heading 7 Char"/>
-    <w:basedOn w:val="DefaultParagraphFont"/>
-    <w:link w:val="Heading7"/>
+  <w:style w:type="character" w:customStyle="1" w:styleId="u7Char">
+    <w:name w:val="Đầu đề 7 Char"/>
+    <w:basedOn w:val="Phngmcinhcuaoanvn"/>
+    <w:link w:val="u7"/>
     <w:uiPriority w:val="9"/>
     <w:semiHidden/>
     <w:rsid w:val="00696D4B"/>
@@ -7670,10 +8038,10 @@
       <w:sz w:val="26"/>
     </w:rPr>
   </w:style>
-  <w:style w:type="character" w:customStyle="1" w:styleId="Heading8Char">
-    <w:name w:val="Heading 8 Char"/>
-    <w:basedOn w:val="DefaultParagraphFont"/>
-    <w:link w:val="Heading8"/>
+  <w:style w:type="character" w:customStyle="1" w:styleId="u8Char">
+    <w:name w:val="Đầu đề 8 Char"/>
+    <w:basedOn w:val="Phngmcinhcuaoanvn"/>
+    <w:link w:val="u8"/>
     <w:uiPriority w:val="9"/>
     <w:semiHidden/>
     <w:rsid w:val="00696D4B"/>
@@ -7684,10 +8052,10 @@
       <w:szCs w:val="21"/>
     </w:rPr>
   </w:style>
-  <w:style w:type="character" w:customStyle="1" w:styleId="Heading9Char">
-    <w:name w:val="Heading 9 Char"/>
-    <w:basedOn w:val="DefaultParagraphFont"/>
-    <w:link w:val="Heading9"/>
+  <w:style w:type="character" w:customStyle="1" w:styleId="u9Char">
+    <w:name w:val="Đầu đề 9 Char"/>
+    <w:basedOn w:val="Phngmcinhcuaoanvn"/>
+    <w:link w:val="u9"/>
     <w:uiPriority w:val="9"/>
     <w:semiHidden/>
     <w:rsid w:val="00696D4B"/>
@@ -7700,10 +8068,10 @@
       <w:szCs w:val="21"/>
     </w:rPr>
   </w:style>
-  <w:style w:type="paragraph" w:styleId="TOCHeading">
+  <w:style w:type="paragraph" w:styleId="uMucluc">
     <w:name w:val="TOC Heading"/>
-    <w:basedOn w:val="Heading1"/>
-    <w:next w:val="Normal"/>
+    <w:basedOn w:val="u1"/>
+    <w:next w:val="Binhthng"/>
     <w:uiPriority w:val="39"/>
     <w:unhideWhenUsed/>
     <w:qFormat/>
@@ -7721,10 +8089,10 @@
       <w:color w:val="2E74B5" w:themeColor="accent1" w:themeShade="BF"/>
     </w:rPr>
   </w:style>
-  <w:style w:type="paragraph" w:styleId="TOC1">
+  <w:style w:type="paragraph" w:styleId="Mucluc1">
     <w:name w:val="toc 1"/>
-    <w:basedOn w:val="Normal"/>
-    <w:next w:val="Normal"/>
+    <w:basedOn w:val="Binhthng"/>
+    <w:next w:val="Binhthng"/>
     <w:autoRedefine/>
     <w:uiPriority w:val="39"/>
     <w:unhideWhenUsed/>
@@ -7739,10 +8107,10 @@
       <w:b/>
     </w:rPr>
   </w:style>
-  <w:style w:type="paragraph" w:styleId="TOC2">
+  <w:style w:type="paragraph" w:styleId="Mucluc2">
     <w:name w:val="toc 2"/>
-    <w:basedOn w:val="Normal"/>
-    <w:next w:val="Normal"/>
+    <w:basedOn w:val="Binhthng"/>
+    <w:next w:val="Binhthng"/>
     <w:autoRedefine/>
     <w:uiPriority w:val="39"/>
     <w:unhideWhenUsed/>
@@ -7756,10 +8124,10 @@
       <w:ind w:left="284"/>
     </w:pPr>
   </w:style>
-  <w:style w:type="paragraph" w:styleId="TOC3">
+  <w:style w:type="paragraph" w:styleId="Mucluc3">
     <w:name w:val="toc 3"/>
-    <w:basedOn w:val="Normal"/>
-    <w:next w:val="Normal"/>
+    <w:basedOn w:val="Binhthng"/>
+    <w:next w:val="Binhthng"/>
     <w:autoRedefine/>
     <w:uiPriority w:val="39"/>
     <w:unhideWhenUsed/>
@@ -7773,9 +8141,9 @@
       <w:ind w:left="851"/>
     </w:pPr>
   </w:style>
-  <w:style w:type="character" w:styleId="Hyperlink">
+  <w:style w:type="character" w:styleId="Siuktni">
     <w:name w:val="Hyperlink"/>
-    <w:basedOn w:val="DefaultParagraphFont"/>
+    <w:basedOn w:val="Phngmcinhcuaoanvn"/>
     <w:uiPriority w:val="99"/>
     <w:unhideWhenUsed/>
     <w:rsid w:val="00BA5784"/>
@@ -7786,7 +8154,7 @@
   </w:style>
   <w:style w:type="paragraph" w:customStyle="1" w:styleId="BT">
     <w:name w:val="BT"/>
-    <w:basedOn w:val="Normal"/>
+    <w:basedOn w:val="Binhthng"/>
     <w:link w:val="BTChar"/>
     <w:qFormat/>
     <w:rsid w:val="00FE37D5"/>
@@ -7795,10 +8163,10 @@
       <w:ind w:firstLine="567"/>
     </w:pPr>
   </w:style>
-  <w:style w:type="paragraph" w:styleId="ListParagraph">
+  <w:style w:type="paragraph" w:styleId="oancuaDanhsach">
     <w:name w:val="List Paragraph"/>
-    <w:basedOn w:val="Normal"/>
-    <w:link w:val="ListParagraphChar"/>
+    <w:basedOn w:val="Binhthng"/>
+    <w:link w:val="oancuaDanhsachChar"/>
     <w:uiPriority w:val="34"/>
     <w:qFormat/>
     <w:rsid w:val="0065652E"/>
@@ -7809,7 +8177,7 @@
   </w:style>
   <w:style w:type="character" w:customStyle="1" w:styleId="BTChar">
     <w:name w:val="BT Char"/>
-    <w:basedOn w:val="DefaultParagraphFont"/>
+    <w:basedOn w:val="Phngmcinhcuaoanvn"/>
     <w:link w:val="BT"/>
     <w:rsid w:val="00FE37D5"/>
     <w:rPr>
@@ -7819,11 +8187,11 @@
   </w:style>
   <w:style w:type="paragraph" w:customStyle="1" w:styleId="-G1">
     <w:name w:val="- G1"/>
-    <w:basedOn w:val="ListParagraph"/>
+    <w:basedOn w:val="oancuaDanhsach"/>
     <w:link w:val="-G1Char"/>
     <w:autoRedefine/>
     <w:qFormat/>
-    <w:rsid w:val="00381C11"/>
+    <w:rsid w:val="001745A0"/>
     <w:pPr>
       <w:numPr>
         <w:numId w:val="3"/>
@@ -7833,13 +8201,10 @@
       </w:tabs>
       <w:ind w:left="1134"/>
     </w:pPr>
-    <w:rPr>
-      <w:lang w:val="vi-VN"/>
-    </w:rPr>
   </w:style>
   <w:style w:type="paragraph" w:customStyle="1" w:styleId="G2">
     <w:name w:val="+ G2"/>
-    <w:basedOn w:val="ListParagraph"/>
+    <w:basedOn w:val="oancuaDanhsach"/>
     <w:link w:val="G2Char"/>
     <w:autoRedefine/>
     <w:qFormat/>
@@ -7851,10 +8216,10 @@
       <w:ind w:left="1418"/>
     </w:pPr>
   </w:style>
-  <w:style w:type="character" w:customStyle="1" w:styleId="ListParagraphChar">
-    <w:name w:val="List Paragraph Char"/>
-    <w:basedOn w:val="DefaultParagraphFont"/>
-    <w:link w:val="ListParagraph"/>
+  <w:style w:type="character" w:customStyle="1" w:styleId="oancuaDanhsachChar">
+    <w:name w:val="Đoạn của Danh sách Char"/>
+    <w:basedOn w:val="Phngmcinhcuaoanvn"/>
+    <w:link w:val="oancuaDanhsach"/>
     <w:uiPriority w:val="34"/>
     <w:rsid w:val="0065652E"/>
     <w:rPr>
@@ -7864,18 +8229,17 @@
   </w:style>
   <w:style w:type="character" w:customStyle="1" w:styleId="-G1Char">
     <w:name w:val="- G1 Char"/>
-    <w:basedOn w:val="ListParagraphChar"/>
+    <w:basedOn w:val="oancuaDanhsachChar"/>
     <w:link w:val="-G1"/>
-    <w:rsid w:val="00381C11"/>
+    <w:rsid w:val="001745A0"/>
     <w:rPr>
       <w:rFonts w:ascii="Times New Roman" w:hAnsi="Times New Roman"/>
       <w:sz w:val="26"/>
-      <w:lang w:val="vi-VN"/>
     </w:rPr>
   </w:style>
   <w:style w:type="paragraph" w:customStyle="1" w:styleId="TLKT">
     <w:name w:val="TLKT"/>
-    <w:basedOn w:val="Normal"/>
+    <w:basedOn w:val="Binhthng"/>
     <w:link w:val="TLKTChar"/>
     <w:rsid w:val="0065652E"/>
     <w:pPr>
@@ -7886,7 +8250,7 @@
   </w:style>
   <w:style w:type="character" w:customStyle="1" w:styleId="G2Char">
     <w:name w:val="+ G2 Char"/>
-    <w:basedOn w:val="ListParagraphChar"/>
+    <w:basedOn w:val="oancuaDanhsachChar"/>
     <w:link w:val="G2"/>
     <w:rsid w:val="00965F20"/>
     <w:rPr>
@@ -7907,7 +8271,7 @@
   </w:style>
   <w:style w:type="character" w:customStyle="1" w:styleId="TLKTChar">
     <w:name w:val="TLKT Char"/>
-    <w:basedOn w:val="DefaultParagraphFont"/>
+    <w:basedOn w:val="Phngmcinhcuaoanvn"/>
     <w:link w:val="TLKT"/>
     <w:rsid w:val="0065652E"/>
     <w:rPr>
@@ -7925,9 +8289,9 @@
       <w:sz w:val="26"/>
     </w:rPr>
   </w:style>
-  <w:style w:type="table" w:styleId="PlainTable4">
+  <w:style w:type="table" w:styleId="BangThun4">
     <w:name w:val="Plain Table 4"/>
-    <w:basedOn w:val="TableNormal"/>
+    <w:basedOn w:val="BangThngthng"/>
     <w:uiPriority w:val="44"/>
     <w:rsid w:val="005B5EBB"/>
     <w:pPr>
@@ -7982,11 +8346,11 @@
       </w:tcPr>
     </w:tblStylePr>
   </w:style>
-  <w:style w:type="paragraph" w:styleId="Caption">
+  <w:style w:type="paragraph" w:styleId="Chuthich">
     <w:name w:val="caption"/>
-    <w:basedOn w:val="Normal"/>
-    <w:next w:val="Normal"/>
-    <w:link w:val="CaptionChar"/>
+    <w:basedOn w:val="Binhthng"/>
+    <w:next w:val="Binhthng"/>
+    <w:link w:val="ChuthichChar"/>
     <w:autoRedefine/>
     <w:uiPriority w:val="35"/>
     <w:unhideWhenUsed/>
@@ -7998,7 +8362,7 @@
   </w:style>
   <w:style w:type="paragraph" w:customStyle="1" w:styleId="Hnh-Bng">
     <w:name w:val="Hình-Bảng"/>
-    <w:basedOn w:val="Caption"/>
+    <w:basedOn w:val="Chuthich"/>
     <w:link w:val="Hnh-BngChar"/>
     <w:qFormat/>
     <w:rsid w:val="00B23741"/>
@@ -8008,15 +8372,15 @@
   </w:style>
   <w:style w:type="paragraph" w:customStyle="1" w:styleId="HB">
     <w:name w:val="HB"/>
-    <w:basedOn w:val="Caption"/>
+    <w:basedOn w:val="Chuthich"/>
     <w:link w:val="HBChar"/>
     <w:qFormat/>
     <w:rsid w:val="00503C55"/>
   </w:style>
-  <w:style w:type="character" w:customStyle="1" w:styleId="CaptionChar">
-    <w:name w:val="Caption Char"/>
-    <w:basedOn w:val="DefaultParagraphFont"/>
-    <w:link w:val="Caption"/>
+  <w:style w:type="character" w:customStyle="1" w:styleId="ChuthichChar">
+    <w:name w:val="Chú thích Char"/>
+    <w:basedOn w:val="Phngmcinhcuaoanvn"/>
+    <w:link w:val="Chuthich"/>
     <w:uiPriority w:val="35"/>
     <w:rsid w:val="00A22F0C"/>
     <w:rPr>
@@ -8026,7 +8390,7 @@
   </w:style>
   <w:style w:type="character" w:customStyle="1" w:styleId="Hnh-BngChar">
     <w:name w:val="Hình-Bảng Char"/>
-    <w:basedOn w:val="CaptionChar"/>
+    <w:basedOn w:val="ChuthichChar"/>
     <w:link w:val="Hnh-Bng"/>
     <w:rsid w:val="00B23741"/>
     <w:rPr>
@@ -8037,7 +8401,7 @@
   </w:style>
   <w:style w:type="character" w:customStyle="1" w:styleId="HBChar">
     <w:name w:val="HB Char"/>
-    <w:basedOn w:val="CaptionChar"/>
+    <w:basedOn w:val="ChuthichChar"/>
     <w:link w:val="HB"/>
     <w:rsid w:val="00503C55"/>
     <w:rPr>
@@ -8045,9 +8409,9 @@
       <w:sz w:val="26"/>
     </w:rPr>
   </w:style>
-  <w:style w:type="table" w:styleId="GridTable4">
+  <w:style w:type="table" w:styleId="Libng4">
     <w:name w:val="Grid Table 4"/>
-    <w:basedOn w:val="TableNormal"/>
+    <w:basedOn w:val="BangThngthng"/>
     <w:uiPriority w:val="49"/>
     <w:rsid w:val="006A7854"/>
     <w:pPr>
@@ -8121,9 +8485,9 @@
       </w:tcPr>
     </w:tblStylePr>
   </w:style>
-  <w:style w:type="table" w:styleId="GridTable4-Accent1">
+  <w:style w:type="table" w:styleId="BangLi4-Nhnmanh1">
     <w:name w:val="Grid Table 4 Accent 1"/>
-    <w:basedOn w:val="TableNormal"/>
+    <w:basedOn w:val="BangThngthng"/>
     <w:uiPriority w:val="49"/>
     <w:rsid w:val="006A7854"/>
     <w:pPr>
@@ -8197,9 +8561,9 @@
       </w:tcPr>
     </w:tblStylePr>
   </w:style>
-  <w:style w:type="table" w:styleId="GridTable4-Accent3">
+  <w:style w:type="table" w:styleId="BangLi4-Nhnmanh3">
     <w:name w:val="Grid Table 4 Accent 3"/>
-    <w:basedOn w:val="TableNormal"/>
+    <w:basedOn w:val="BangThngthng"/>
     <w:uiPriority w:val="49"/>
     <w:rsid w:val="002058F4"/>
     <w:pPr>
@@ -8273,9 +8637,9 @@
       </w:tcPr>
     </w:tblStylePr>
   </w:style>
-  <w:style w:type="table" w:styleId="PlainTable1">
+  <w:style w:type="table" w:styleId="BangThun1">
     <w:name w:val="Plain Table 1"/>
-    <w:basedOn w:val="TableNormal"/>
+    <w:basedOn w:val="BangThngthng"/>
     <w:uiPriority w:val="41"/>
     <w:rsid w:val="00FC4C92"/>
     <w:pPr>
@@ -8336,9 +8700,9 @@
       </w:tcPr>
     </w:tblStylePr>
   </w:style>
-  <w:style w:type="table" w:styleId="TableSimple3">
+  <w:style w:type="table" w:styleId="Bangngian3">
     <w:name w:val="Table Simple 3"/>
-    <w:basedOn w:val="TableNormal"/>
+    <w:basedOn w:val="BangThngthng"/>
     <w:uiPriority w:val="99"/>
     <w:semiHidden/>
     <w:unhideWhenUsed/>
@@ -8374,9 +8738,9 @@
       </w:tcPr>
     </w:tblStylePr>
   </w:style>
-  <w:style w:type="table" w:styleId="TableGridLight">
+  <w:style w:type="table" w:styleId="BngLiNhat">
     <w:name w:val="Grid Table Light"/>
-    <w:basedOn w:val="TableNormal"/>
+    <w:basedOn w:val="BangThngthng"/>
     <w:uiPriority w:val="40"/>
     <w:rsid w:val="002063BF"/>
     <w:pPr>
@@ -8393,9 +8757,9 @@
       </w:tblBorders>
     </w:tblPr>
   </w:style>
-  <w:style w:type="table" w:styleId="TableGrid8">
+  <w:style w:type="table" w:styleId="Bangdangli8">
     <w:name w:val="Table Grid 8"/>
-    <w:basedOn w:val="TableNormal"/>
+    <w:basedOn w:val="BangThngthng"/>
     <w:uiPriority w:val="99"/>
     <w:semiHidden/>
     <w:unhideWhenUsed/>
@@ -8461,9 +8825,9 @@
       </w:tcPr>
     </w:tblStylePr>
   </w:style>
-  <w:style w:type="table" w:styleId="PlainTable2">
+  <w:style w:type="table" w:styleId="BangThun2">
     <w:name w:val="Plain Table 2"/>
-    <w:basedOn w:val="TableNormal"/>
+    <w:basedOn w:val="BangThngthng"/>
     <w:uiPriority w:val="42"/>
     <w:rsid w:val="002063BF"/>
     <w:pPr>
@@ -8541,9 +8905,9 @@
       </w:tcPr>
     </w:tblStylePr>
   </w:style>
-  <w:style w:type="table" w:styleId="GridTable1Light">
+  <w:style w:type="table" w:styleId="LiBng1Nhat">
     <w:name w:val="Grid Table 1 Light"/>
-    <w:basedOn w:val="TableNormal"/>
+    <w:basedOn w:val="BangThngthng"/>
     <w:uiPriority w:val="46"/>
     <w:rsid w:val="005B5EBB"/>
     <w:pPr>
@@ -8598,9 +8962,9 @@
       </w:rPr>
     </w:tblStylePr>
   </w:style>
-  <w:style w:type="table" w:styleId="PlainTable5">
+  <w:style w:type="table" w:styleId="BangThun5">
     <w:name w:val="Plain Table 5"/>
-    <w:basedOn w:val="TableNormal"/>
+    <w:basedOn w:val="BangThngthng"/>
     <w:uiPriority w:val="45"/>
     <w:rsid w:val="005B5EBB"/>
     <w:pPr>
@@ -8726,9 +9090,9 @@
       </w:tcPr>
     </w:tblStylePr>
   </w:style>
-  <w:style w:type="table" w:styleId="PlainTable3">
+  <w:style w:type="table" w:styleId="BangThun3">
     <w:name w:val="Plain Table 3"/>
-    <w:basedOn w:val="TableNormal"/>
+    <w:basedOn w:val="BangThngthng"/>
     <w:uiPriority w:val="43"/>
     <w:rsid w:val="005B5EBB"/>
     <w:pPr>
@@ -8829,7 +9193,7 @@
   </w:style>
   <w:style w:type="table" w:customStyle="1" w:styleId="new">
     <w:name w:val="new"/>
-    <w:basedOn w:val="TableNormal"/>
+    <w:basedOn w:val="BangThngthng"/>
     <w:uiPriority w:val="99"/>
     <w:rsid w:val="005F6245"/>
     <w:pPr>
@@ -8864,7 +9228,7 @@
   </w:style>
   <w:style w:type="table" w:customStyle="1" w:styleId="Style1">
     <w:name w:val="Style1"/>
-    <w:basedOn w:val="TableNormal"/>
+    <w:basedOn w:val="BangThngthng"/>
     <w:uiPriority w:val="99"/>
     <w:rsid w:val="005F6245"/>
     <w:pPr>
@@ -8881,9 +9245,9 @@
       </w:tblBorders>
     </w:tblPr>
   </w:style>
-  <w:style w:type="table" w:styleId="TableGrid">
+  <w:style w:type="table" w:styleId="LiBang">
     <w:name w:val="Table Grid"/>
-    <w:basedOn w:val="TableNormal"/>
+    <w:basedOn w:val="BangThngthng"/>
     <w:uiPriority w:val="39"/>
     <w:rsid w:val="00AA0108"/>
     <w:pPr>
@@ -8902,7 +9266,7 @@
   </w:style>
   <w:style w:type="paragraph" w:customStyle="1" w:styleId="DCG">
     <w:name w:val="DCG"/>
-    <w:basedOn w:val="Normal"/>
+    <w:basedOn w:val="Binhthng"/>
     <w:link w:val="DCGChar"/>
     <w:qFormat/>
     <w:rsid w:val="00FC45DD"/>
@@ -8917,7 +9281,7 @@
   </w:style>
   <w:style w:type="character" w:customStyle="1" w:styleId="DCGChar">
     <w:name w:val="DCG Char"/>
-    <w:basedOn w:val="DefaultParagraphFont"/>
+    <w:basedOn w:val="Phngmcinhcuaoanvn"/>
     <w:link w:val="DCG"/>
     <w:rsid w:val="00FC45DD"/>
     <w:rPr>
@@ -8927,7 +9291,7 @@
   </w:style>
   <w:style w:type="character" w:styleId="FollowedHyperlink">
     <w:name w:val="FollowedHyperlink"/>
-    <w:basedOn w:val="DefaultParagraphFont"/>
+    <w:basedOn w:val="Phngmcinhcuaoanvn"/>
     <w:uiPriority w:val="99"/>
     <w:semiHidden/>
     <w:unhideWhenUsed/>
@@ -8937,10 +9301,10 @@
       <w:u w:val="single"/>
     </w:rPr>
   </w:style>
-  <w:style w:type="paragraph" w:styleId="TableofFigures">
+  <w:style w:type="paragraph" w:styleId="Banghinhminhhoa">
     <w:name w:val="table of figures"/>
-    <w:basedOn w:val="Normal"/>
-    <w:next w:val="Normal"/>
+    <w:basedOn w:val="Binhthng"/>
+    <w:next w:val="Binhthng"/>
     <w:uiPriority w:val="99"/>
     <w:unhideWhenUsed/>
     <w:rsid w:val="005023B0"/>
@@ -8948,9 +9312,9 @@
       <w:spacing w:after="0"/>
     </w:pPr>
   </w:style>
-  <w:style w:type="character" w:styleId="CommentReference">
+  <w:style w:type="character" w:styleId="ThamchiuChuthich">
     <w:name w:val="annotation reference"/>
-    <w:basedOn w:val="DefaultParagraphFont"/>
+    <w:basedOn w:val="Phngmcinhcuaoanvn"/>
     <w:uiPriority w:val="99"/>
     <w:semiHidden/>
     <w:unhideWhenUsed/>
@@ -8960,10 +9324,10 @@
       <w:szCs w:val="16"/>
     </w:rPr>
   </w:style>
-  <w:style w:type="paragraph" w:styleId="CommentText">
+  <w:style w:type="paragraph" w:styleId="VnbanChuthich">
     <w:name w:val="annotation text"/>
-    <w:basedOn w:val="Normal"/>
-    <w:link w:val="CommentTextChar"/>
+    <w:basedOn w:val="Binhthng"/>
+    <w:link w:val="VnbanChuthichChar"/>
     <w:uiPriority w:val="99"/>
     <w:semiHidden/>
     <w:unhideWhenUsed/>
@@ -8976,10 +9340,10 @@
       <w:szCs w:val="20"/>
     </w:rPr>
   </w:style>
-  <w:style w:type="character" w:customStyle="1" w:styleId="CommentTextChar">
-    <w:name w:val="Comment Text Char"/>
-    <w:basedOn w:val="DefaultParagraphFont"/>
-    <w:link w:val="CommentText"/>
+  <w:style w:type="character" w:customStyle="1" w:styleId="VnbanChuthichChar">
+    <w:name w:val="Văn bản Chú thích Char"/>
+    <w:basedOn w:val="Phngmcinhcuaoanvn"/>
+    <w:link w:val="VnbanChuthich"/>
     <w:uiPriority w:val="99"/>
     <w:semiHidden/>
     <w:rsid w:val="0071394B"/>
@@ -8989,11 +9353,11 @@
       <w:szCs w:val="20"/>
     </w:rPr>
   </w:style>
-  <w:style w:type="paragraph" w:styleId="CommentSubject">
+  <w:style w:type="paragraph" w:styleId="ChuChuthich">
     <w:name w:val="annotation subject"/>
-    <w:basedOn w:val="CommentText"/>
-    <w:next w:val="CommentText"/>
-    <w:link w:val="CommentSubjectChar"/>
+    <w:basedOn w:val="VnbanChuthich"/>
+    <w:next w:val="VnbanChuthich"/>
+    <w:link w:val="ChuChuthichChar"/>
     <w:uiPriority w:val="99"/>
     <w:semiHidden/>
     <w:unhideWhenUsed/>
@@ -9003,10 +9367,10 @@
       <w:bCs/>
     </w:rPr>
   </w:style>
-  <w:style w:type="character" w:customStyle="1" w:styleId="CommentSubjectChar">
-    <w:name w:val="Comment Subject Char"/>
-    <w:basedOn w:val="CommentTextChar"/>
-    <w:link w:val="CommentSubject"/>
+  <w:style w:type="character" w:customStyle="1" w:styleId="ChuChuthichChar">
+    <w:name w:val="Chủ đề Chú thích Char"/>
+    <w:basedOn w:val="VnbanChuthichChar"/>
+    <w:link w:val="ChuChuthich"/>
     <w:uiPriority w:val="99"/>
     <w:semiHidden/>
     <w:rsid w:val="0071394B"/>
@@ -9018,10 +9382,10 @@
       <w:szCs w:val="20"/>
     </w:rPr>
   </w:style>
-  <w:style w:type="paragraph" w:styleId="BalloonText">
+  <w:style w:type="paragraph" w:styleId="Bongchuthich">
     <w:name w:val="Balloon Text"/>
-    <w:basedOn w:val="Normal"/>
-    <w:link w:val="BalloonTextChar"/>
+    <w:basedOn w:val="Binhthng"/>
+    <w:link w:val="BongchuthichChar"/>
     <w:uiPriority w:val="99"/>
     <w:semiHidden/>
     <w:unhideWhenUsed/>
@@ -9035,10 +9399,10 @@
       <w:szCs w:val="18"/>
     </w:rPr>
   </w:style>
-  <w:style w:type="character" w:customStyle="1" w:styleId="BalloonTextChar">
-    <w:name w:val="Balloon Text Char"/>
-    <w:basedOn w:val="DefaultParagraphFont"/>
-    <w:link w:val="BalloonText"/>
+  <w:style w:type="character" w:customStyle="1" w:styleId="BongchuthichChar">
+    <w:name w:val="Bóng chú thích Char"/>
+    <w:basedOn w:val="Phngmcinhcuaoanvn"/>
+    <w:link w:val="Bongchuthich"/>
     <w:uiPriority w:val="99"/>
     <w:semiHidden/>
     <w:rsid w:val="0071394B"/>
@@ -9048,9 +9412,9 @@
       <w:szCs w:val="18"/>
     </w:rPr>
   </w:style>
-  <w:style w:type="character" w:styleId="UnresolvedMention">
+  <w:style w:type="character" w:styleId="cpChagiiquyt">
     <w:name w:val="Unresolved Mention"/>
-    <w:basedOn w:val="DefaultParagraphFont"/>
+    <w:basedOn w:val="Phngmcinhcuaoanvn"/>
     <w:uiPriority w:val="99"/>
     <w:semiHidden/>
     <w:unhideWhenUsed/>
@@ -9325,12 +9689,19 @@
 </file>
 
 <file path=customXml/item1.xml><?xml version="1.0" encoding="utf-8"?>
-<p:properties xmlns:p="http://schemas.microsoft.com/office/2006/metadata/properties" xmlns:xsi="http://www.w3.org/2001/XMLSchema-instance" xmlns:pc="http://schemas.microsoft.com/office/infopath/2007/PartnerControls">
-  <documentManagement/>
-</p:properties>
+<?mso-contentType ?>
+<FormTemplates xmlns="http://schemas.microsoft.com/sharepoint/v3/contenttype/forms">
+  <Display>DocumentLibraryForm</Display>
+  <Edit>DocumentLibraryForm</Edit>
+  <New>DocumentLibraryForm</New>
+</FormTemplates>
 </file>
 
 <file path=customXml/item2.xml><?xml version="1.0" encoding="utf-8"?>
+<b:Sources xmlns:b="http://schemas.openxmlformats.org/officeDocument/2006/bibliography" xmlns="http://schemas.openxmlformats.org/officeDocument/2006/bibliography" SelectedStyle="\IEEE2006OfficeOnline.xsl" StyleName="IEEE" Version="2006"/>
+</file>
+
+<file path=customXml/item3.xml><?xml version="1.0" encoding="utf-8"?>
 <ct:contentTypeSchema xmlns:ct="http://schemas.microsoft.com/office/2006/metadata/contentType" xmlns:ma="http://schemas.microsoft.com/office/2006/metadata/properties/metaAttributes" ct:_="" ma:_="" ma:contentTypeName="Tài liệu" ma:contentTypeID="0x010100EA6051784158A348A8A083CC0D91EDD2" ma:contentTypeVersion="7" ma:contentTypeDescription="Tạo tài liệu mới." ma:contentTypeScope="" ma:versionID="f48c985d983282716f72d6c0f3d33654">
   <xsd:schema xmlns:xsd="http://www.w3.org/2001/XMLSchema" xmlns:xs="http://www.w3.org/2001/XMLSchema" xmlns:p="http://schemas.microsoft.com/office/2006/metadata/properties" xmlns:ns3="55a8854a-3e1e-42a7-978b-da2846a19bec" xmlns:ns4="944de4f3-dbe6-4d0a-84b7-a9b6a222d4b6" targetNamespace="http://schemas.microsoft.com/office/2006/metadata/properties" ma:root="true" ma:fieldsID="50c28e7c1db81e998ee4402e3a97da4f" ns3:_="" ns4:_="">
     <xsd:import namespace="55a8854a-3e1e-42a7-978b-da2846a19bec"/>
@@ -9515,29 +9886,29 @@
 </ct:contentTypeSchema>
 </file>
 
-<file path=customXml/item3.xml><?xml version="1.0" encoding="utf-8"?>
-<b:Sources xmlns:b="http://schemas.openxmlformats.org/officeDocument/2006/bibliography" xmlns="http://schemas.openxmlformats.org/officeDocument/2006/bibliography" SelectedStyle="\IEEE2006OfficeOnline.xsl" StyleName="IEEE" Version="2006"/>
-</file>
-
 <file path=customXml/item4.xml><?xml version="1.0" encoding="utf-8"?>
-<?mso-contentType ?>
-<FormTemplates xmlns="http://schemas.microsoft.com/sharepoint/v3/contenttype/forms">
-  <Display>DocumentLibraryForm</Display>
-  <Edit>DocumentLibraryForm</Edit>
-  <New>DocumentLibraryForm</New>
-</FormTemplates>
+<p:properties xmlns:p="http://schemas.microsoft.com/office/2006/metadata/properties" xmlns:xsi="http://www.w3.org/2001/XMLSchema-instance" xmlns:pc="http://schemas.microsoft.com/office/infopath/2007/PartnerControls">
+  <documentManagement/>
+</p:properties>
 </file>
 
 <file path=customXml/itemProps1.xml><?xml version="1.0" encoding="utf-8"?>
-<ds:datastoreItem xmlns:ds="http://schemas.openxmlformats.org/officeDocument/2006/customXml" ds:itemID="{143049CE-6DB1-4A41-AEBD-CE800ABA827B}">
+<ds:datastoreItem xmlns:ds="http://schemas.openxmlformats.org/officeDocument/2006/customXml" ds:itemID="{B78FCF17-F0FA-42D7-8B3A-5132CE5326A3}">
   <ds:schemaRefs>
-    <ds:schemaRef ds:uri="http://schemas.microsoft.com/office/2006/metadata/properties"/>
-    <ds:schemaRef ds:uri="http://schemas.microsoft.com/office/infopath/2007/PartnerControls"/>
+    <ds:schemaRef ds:uri="http://schemas.microsoft.com/sharepoint/v3/contenttype/forms"/>
   </ds:schemaRefs>
 </ds:datastoreItem>
 </file>
 
 <file path=customXml/itemProps2.xml><?xml version="1.0" encoding="utf-8"?>
+<ds:datastoreItem xmlns:ds="http://schemas.openxmlformats.org/officeDocument/2006/customXml" ds:itemID="{78D6E7C0-4461-48FE-8086-FBBCDACE5CBF}">
+  <ds:schemaRefs>
+    <ds:schemaRef ds:uri="http://schemas.openxmlformats.org/officeDocument/2006/bibliography"/>
+  </ds:schemaRefs>
+</ds:datastoreItem>
+</file>
+
+<file path=customXml/itemProps3.xml><?xml version="1.0" encoding="utf-8"?>
 <ds:datastoreItem xmlns:ds="http://schemas.openxmlformats.org/officeDocument/2006/customXml" ds:itemID="{CC5B6DC7-2E55-4E69-AA99-0FE835EDD754}">
   <ds:schemaRefs>
     <ds:schemaRef ds:uri="http://schemas.microsoft.com/office/2006/metadata/contentType"/>
@@ -9556,18 +9927,11 @@
 </ds:datastoreItem>
 </file>
 
-<file path=customXml/itemProps3.xml><?xml version="1.0" encoding="utf-8"?>
-<ds:datastoreItem xmlns:ds="http://schemas.openxmlformats.org/officeDocument/2006/customXml" ds:itemID="{78D6E7C0-4461-48FE-8086-FBBCDACE5CBF}">
+<file path=customXml/itemProps4.xml><?xml version="1.0" encoding="utf-8"?>
+<ds:datastoreItem xmlns:ds="http://schemas.openxmlformats.org/officeDocument/2006/customXml" ds:itemID="{143049CE-6DB1-4A41-AEBD-CE800ABA827B}">
   <ds:schemaRefs>
-    <ds:schemaRef ds:uri="http://schemas.openxmlformats.org/officeDocument/2006/bibliography"/>
-  </ds:schemaRefs>
-</ds:datastoreItem>
-</file>
-
-<file path=customXml/itemProps4.xml><?xml version="1.0" encoding="utf-8"?>
-<ds:datastoreItem xmlns:ds="http://schemas.openxmlformats.org/officeDocument/2006/customXml" ds:itemID="{B78FCF17-F0FA-42D7-8B3A-5132CE5326A3}">
-  <ds:schemaRefs>
-    <ds:schemaRef ds:uri="http://schemas.microsoft.com/sharepoint/v3/contenttype/forms"/>
+    <ds:schemaRef ds:uri="http://schemas.microsoft.com/office/2006/metadata/properties"/>
+    <ds:schemaRef ds:uri="http://schemas.microsoft.com/office/infopath/2007/PartnerControls"/>
   </ds:schemaRefs>
 </ds:datastoreItem>
 </file>
</xml_diff>